<commit_message>
Memoria final + Acta (case) final
Na acta falta o apartado 6 (meu) e outro do Roi
</commit_message>
<xml_diff>
--- a/Repositorio/Proyecto/GrpL_ADC_180922_ActaDeConstitucion_1.0.docx
+++ b/Repositorio/Proyecto/GrpL_ADC_180922_ActaDeConstitucion_1.0.docx
@@ -1462,6 +1462,7 @@
               <w:lang w:val="es-ES" w:eastAsia="es-MX"/>
             </w:rPr>
           </w:pPr>
+          <w:bookmarkStart w:id="0" w:name="_GoBack"/>
           <w:r>
             <w:rPr>
               <w:lang w:val="es-ES" w:eastAsia="es-MX"/>
@@ -1469,6 +1470,7 @@
             <w:tab/>
           </w:r>
         </w:p>
+        <w:bookmarkEnd w:id="0"/>
         <w:p>
           <w:pPr>
             <w:pStyle w:val="TDC1"/>
@@ -1476,7 +1478,7 @@
               <w:rFonts w:eastAsiaTheme="minorEastAsia"/>
               <w:b w:val="0"/>
               <w:noProof/>
-              <w:lang w:val="es-ES" w:eastAsia="es-ES"/>
+              <w:lang w:val="gl-ES" w:eastAsia="gl-ES"/>
             </w:rPr>
           </w:pPr>
           <w:r>
@@ -1488,7 +1490,7 @@
           <w:r>
             <w:fldChar w:fldCharType="separate"/>
           </w:r>
-          <w:hyperlink w:anchor="_Toc525489036" w:history="1">
+          <w:hyperlink w:anchor="_Toc526424823" w:history="1">
             <w:r>
               <w:rPr>
                 <w:rStyle w:val="Hipervnculo"/>
@@ -1501,7 +1503,7 @@
                 <w:rFonts w:eastAsiaTheme="minorEastAsia"/>
                 <w:b w:val="0"/>
                 <w:noProof/>
-                <w:lang w:val="es-ES" w:eastAsia="es-ES"/>
+                <w:lang w:val="gl-ES" w:eastAsia="gl-ES"/>
               </w:rPr>
               <w:tab/>
             </w:r>
@@ -1531,7 +1533,7 @@
                 <w:noProof/>
                 <w:webHidden/>
               </w:rPr>
-              <w:instrText xml:space="preserve"> PAGEREF _Toc525489036 \h </w:instrText>
+              <w:instrText xml:space="preserve"> PAGEREF _Toc526424823 \h </w:instrText>
             </w:r>
             <w:r>
               <w:rPr>
@@ -1569,10 +1571,10 @@
               <w:rFonts w:eastAsiaTheme="minorEastAsia"/>
               <w:i w:val="0"/>
               <w:noProof/>
-              <w:lang w:val="es-ES" w:eastAsia="es-ES"/>
+              <w:lang w:val="gl-ES" w:eastAsia="gl-ES"/>
             </w:rPr>
           </w:pPr>
-          <w:hyperlink w:anchor="_Toc525489037" w:history="1">
+          <w:hyperlink w:anchor="_Toc526424824" w:history="1">
             <w:r>
               <w:rPr>
                 <w:rStyle w:val="Hipervnculo"/>
@@ -1585,7 +1587,7 @@
                 <w:rFonts w:eastAsiaTheme="minorEastAsia"/>
                 <w:i w:val="0"/>
                 <w:noProof/>
-                <w:lang w:val="es-ES" w:eastAsia="es-ES"/>
+                <w:lang w:val="gl-ES" w:eastAsia="gl-ES"/>
               </w:rPr>
               <w:tab/>
             </w:r>
@@ -1615,7 +1617,7 @@
                 <w:noProof/>
                 <w:webHidden/>
               </w:rPr>
-              <w:instrText xml:space="preserve"> PAGEREF _Toc525489037 \h </w:instrText>
+              <w:instrText xml:space="preserve"> PAGEREF _Toc526424824 \h </w:instrText>
             </w:r>
             <w:r>
               <w:rPr>
@@ -1653,10 +1655,10 @@
               <w:rFonts w:eastAsiaTheme="minorEastAsia"/>
               <w:i w:val="0"/>
               <w:noProof/>
-              <w:lang w:val="es-ES" w:eastAsia="es-ES"/>
+              <w:lang w:val="gl-ES" w:eastAsia="gl-ES"/>
             </w:rPr>
           </w:pPr>
-          <w:hyperlink w:anchor="_Toc525489038" w:history="1">
+          <w:hyperlink w:anchor="_Toc526424825" w:history="1">
             <w:r>
               <w:rPr>
                 <w:rStyle w:val="Hipervnculo"/>
@@ -1669,7 +1671,7 @@
                 <w:rFonts w:eastAsiaTheme="minorEastAsia"/>
                 <w:i w:val="0"/>
                 <w:noProof/>
-                <w:lang w:val="es-ES" w:eastAsia="es-ES"/>
+                <w:lang w:val="gl-ES" w:eastAsia="gl-ES"/>
               </w:rPr>
               <w:tab/>
             </w:r>
@@ -1699,7 +1701,7 @@
                 <w:noProof/>
                 <w:webHidden/>
               </w:rPr>
-              <w:instrText xml:space="preserve"> PAGEREF _Toc525489038 \h </w:instrText>
+              <w:instrText xml:space="preserve"> PAGEREF _Toc526424825 \h </w:instrText>
             </w:r>
             <w:r>
               <w:rPr>
@@ -1719,7 +1721,7 @@
                 <w:noProof/>
                 <w:webHidden/>
               </w:rPr>
-              <w:t>4</w:t>
+              <w:t>5</w:t>
             </w:r>
             <w:r>
               <w:rPr>
@@ -1737,10 +1739,10 @@
               <w:rFonts w:eastAsiaTheme="minorEastAsia"/>
               <w:b w:val="0"/>
               <w:noProof/>
-              <w:lang w:val="es-ES" w:eastAsia="es-ES"/>
+              <w:lang w:val="gl-ES" w:eastAsia="gl-ES"/>
             </w:rPr>
           </w:pPr>
-          <w:hyperlink w:anchor="_Toc525489039" w:history="1">
+          <w:hyperlink w:anchor="_Toc526424826" w:history="1">
             <w:r>
               <w:rPr>
                 <w:rStyle w:val="Hipervnculo"/>
@@ -1753,7 +1755,7 @@
                 <w:rFonts w:eastAsiaTheme="minorEastAsia"/>
                 <w:b w:val="0"/>
                 <w:noProof/>
-                <w:lang w:val="es-ES" w:eastAsia="es-ES"/>
+                <w:lang w:val="gl-ES" w:eastAsia="gl-ES"/>
               </w:rPr>
               <w:tab/>
             </w:r>
@@ -1783,7 +1785,7 @@
                 <w:noProof/>
                 <w:webHidden/>
               </w:rPr>
-              <w:instrText xml:space="preserve"> PAGEREF _Toc525489039 \h </w:instrText>
+              <w:instrText xml:space="preserve"> PAGEREF _Toc526424826 \h </w:instrText>
             </w:r>
             <w:r>
               <w:rPr>
@@ -1803,7 +1805,7 @@
                 <w:noProof/>
                 <w:webHidden/>
               </w:rPr>
-              <w:t>4</w:t>
+              <w:t>6</w:t>
             </w:r>
             <w:r>
               <w:rPr>
@@ -1821,10 +1823,10 @@
               <w:rFonts w:eastAsiaTheme="minorEastAsia"/>
               <w:i w:val="0"/>
               <w:noProof/>
-              <w:lang w:val="es-ES" w:eastAsia="es-ES"/>
+              <w:lang w:val="gl-ES" w:eastAsia="gl-ES"/>
             </w:rPr>
           </w:pPr>
-          <w:hyperlink w:anchor="_Toc525489040" w:history="1">
+          <w:hyperlink w:anchor="_Toc526424827" w:history="1">
             <w:r>
               <w:rPr>
                 <w:rStyle w:val="Hipervnculo"/>
@@ -1837,7 +1839,7 @@
                 <w:rFonts w:eastAsiaTheme="minorEastAsia"/>
                 <w:i w:val="0"/>
                 <w:noProof/>
-                <w:lang w:val="es-ES" w:eastAsia="es-ES"/>
+                <w:lang w:val="gl-ES" w:eastAsia="gl-ES"/>
               </w:rPr>
               <w:tab/>
             </w:r>
@@ -1867,7 +1869,7 @@
                 <w:noProof/>
                 <w:webHidden/>
               </w:rPr>
-              <w:instrText xml:space="preserve"> PAGEREF _Toc525489040 \h </w:instrText>
+              <w:instrText xml:space="preserve"> PAGEREF _Toc526424827 \h </w:instrText>
             </w:r>
             <w:r>
               <w:rPr>
@@ -1887,7 +1889,7 @@
                 <w:noProof/>
                 <w:webHidden/>
               </w:rPr>
-              <w:t>4</w:t>
+              <w:t>7</w:t>
             </w:r>
             <w:r>
               <w:rPr>
@@ -1905,10 +1907,10 @@
               <w:rFonts w:eastAsiaTheme="minorEastAsia"/>
               <w:b w:val="0"/>
               <w:noProof/>
-              <w:lang w:val="es-ES" w:eastAsia="es-ES"/>
+              <w:lang w:val="gl-ES" w:eastAsia="gl-ES"/>
             </w:rPr>
           </w:pPr>
-          <w:hyperlink w:anchor="_Toc525489041" w:history="1">
+          <w:hyperlink w:anchor="_Toc526424828" w:history="1">
             <w:r>
               <w:rPr>
                 <w:rStyle w:val="Hipervnculo"/>
@@ -1921,7 +1923,7 @@
                 <w:rFonts w:eastAsiaTheme="minorEastAsia"/>
                 <w:b w:val="0"/>
                 <w:noProof/>
-                <w:lang w:val="es-ES" w:eastAsia="es-ES"/>
+                <w:lang w:val="gl-ES" w:eastAsia="gl-ES"/>
               </w:rPr>
               <w:tab/>
             </w:r>
@@ -1951,7 +1953,7 @@
                 <w:noProof/>
                 <w:webHidden/>
               </w:rPr>
-              <w:instrText xml:space="preserve"> PAGEREF _Toc525489041 \h </w:instrText>
+              <w:instrText xml:space="preserve"> PAGEREF _Toc526424828 \h </w:instrText>
             </w:r>
             <w:r>
               <w:rPr>
@@ -1971,7 +1973,7 @@
                 <w:noProof/>
                 <w:webHidden/>
               </w:rPr>
-              <w:t>4</w:t>
+              <w:t>8</w:t>
             </w:r>
             <w:r>
               <w:rPr>
@@ -1989,10 +1991,10 @@
               <w:rFonts w:eastAsiaTheme="minorEastAsia"/>
               <w:b w:val="0"/>
               <w:noProof/>
-              <w:lang w:val="es-ES" w:eastAsia="es-ES"/>
+              <w:lang w:val="gl-ES" w:eastAsia="gl-ES"/>
             </w:rPr>
           </w:pPr>
-          <w:hyperlink w:anchor="_Toc525489042" w:history="1">
+          <w:hyperlink w:anchor="_Toc526424829" w:history="1">
             <w:r>
               <w:rPr>
                 <w:rStyle w:val="Hipervnculo"/>
@@ -2005,7 +2007,7 @@
                 <w:rFonts w:eastAsiaTheme="minorEastAsia"/>
                 <w:b w:val="0"/>
                 <w:noProof/>
-                <w:lang w:val="es-ES" w:eastAsia="es-ES"/>
+                <w:lang w:val="gl-ES" w:eastAsia="gl-ES"/>
               </w:rPr>
               <w:tab/>
             </w:r>
@@ -2035,7 +2037,7 @@
                 <w:noProof/>
                 <w:webHidden/>
               </w:rPr>
-              <w:instrText xml:space="preserve"> PAGEREF _Toc525489042 \h </w:instrText>
+              <w:instrText xml:space="preserve"> PAGEREF _Toc526424829 \h </w:instrText>
             </w:r>
             <w:r>
               <w:rPr>
@@ -2055,7 +2057,7 @@
                 <w:noProof/>
                 <w:webHidden/>
               </w:rPr>
-              <w:t>4</w:t>
+              <w:t>8</w:t>
             </w:r>
             <w:r>
               <w:rPr>
@@ -2073,10 +2075,10 @@
               <w:rFonts w:eastAsiaTheme="minorEastAsia"/>
               <w:i w:val="0"/>
               <w:noProof/>
-              <w:lang w:val="es-ES" w:eastAsia="es-ES"/>
+              <w:lang w:val="gl-ES" w:eastAsia="gl-ES"/>
             </w:rPr>
           </w:pPr>
-          <w:hyperlink w:anchor="_Toc525489043" w:history="1">
+          <w:hyperlink w:anchor="_Toc526424830" w:history="1">
             <w:r>
               <w:rPr>
                 <w:rStyle w:val="Hipervnculo"/>
@@ -2103,7 +2105,7 @@
                 <w:noProof/>
                 <w:webHidden/>
               </w:rPr>
-              <w:instrText xml:space="preserve"> PAGEREF _Toc525489043 \h </w:instrText>
+              <w:instrText xml:space="preserve"> PAGEREF _Toc526424830 \h </w:instrText>
             </w:r>
             <w:r>
               <w:rPr>
@@ -2123,7 +2125,7 @@
                 <w:noProof/>
                 <w:webHidden/>
               </w:rPr>
-              <w:t>4</w:t>
+              <w:t>9</w:t>
             </w:r>
             <w:r>
               <w:rPr>
@@ -2141,10 +2143,10 @@
               <w:rFonts w:eastAsiaTheme="minorEastAsia"/>
               <w:i w:val="0"/>
               <w:noProof/>
-              <w:lang w:val="es-ES" w:eastAsia="es-ES"/>
+              <w:lang w:val="gl-ES" w:eastAsia="gl-ES"/>
             </w:rPr>
           </w:pPr>
-          <w:hyperlink w:anchor="_Toc525489044" w:history="1">
+          <w:hyperlink w:anchor="_Toc526424831" w:history="1">
             <w:r>
               <w:rPr>
                 <w:rStyle w:val="Hipervnculo"/>
@@ -2171,7 +2173,7 @@
                 <w:noProof/>
                 <w:webHidden/>
               </w:rPr>
-              <w:instrText xml:space="preserve"> PAGEREF _Toc525489044 \h </w:instrText>
+              <w:instrText xml:space="preserve"> PAGEREF _Toc526424831 \h </w:instrText>
             </w:r>
             <w:r>
               <w:rPr>
@@ -2191,7 +2193,7 @@
                 <w:noProof/>
                 <w:webHidden/>
               </w:rPr>
-              <w:t>4</w:t>
+              <w:t>10</w:t>
             </w:r>
             <w:r>
               <w:rPr>
@@ -2209,10 +2211,10 @@
               <w:rFonts w:eastAsiaTheme="minorEastAsia"/>
               <w:b w:val="0"/>
               <w:noProof/>
-              <w:lang w:val="es-ES" w:eastAsia="es-ES"/>
+              <w:lang w:val="gl-ES" w:eastAsia="gl-ES"/>
             </w:rPr>
           </w:pPr>
-          <w:hyperlink w:anchor="_Toc525489045" w:history="1">
+          <w:hyperlink w:anchor="_Toc526424832" w:history="1">
             <w:r>
               <w:rPr>
                 <w:rStyle w:val="Hipervnculo"/>
@@ -2225,7 +2227,7 @@
                 <w:rFonts w:eastAsiaTheme="minorEastAsia"/>
                 <w:b w:val="0"/>
                 <w:noProof/>
-                <w:lang w:val="es-ES" w:eastAsia="es-ES"/>
+                <w:lang w:val="gl-ES" w:eastAsia="gl-ES"/>
               </w:rPr>
               <w:tab/>
             </w:r>
@@ -2255,7 +2257,7 @@
                 <w:noProof/>
                 <w:webHidden/>
               </w:rPr>
-              <w:instrText xml:space="preserve"> PAGEREF _Toc525489045 \h </w:instrText>
+              <w:instrText xml:space="preserve"> PAGEREF _Toc526424832 \h </w:instrText>
             </w:r>
             <w:r>
               <w:rPr>
@@ -2275,7 +2277,7 @@
                 <w:noProof/>
                 <w:webHidden/>
               </w:rPr>
-              <w:t>5</w:t>
+              <w:t>10</w:t>
             </w:r>
             <w:r>
               <w:rPr>
@@ -2293,10 +2295,10 @@
               <w:rFonts w:eastAsiaTheme="minorEastAsia"/>
               <w:b w:val="0"/>
               <w:noProof/>
-              <w:lang w:val="es-ES" w:eastAsia="es-ES"/>
+              <w:lang w:val="gl-ES" w:eastAsia="gl-ES"/>
             </w:rPr>
           </w:pPr>
-          <w:hyperlink w:anchor="_Toc525489046" w:history="1">
+          <w:hyperlink w:anchor="_Toc526424833" w:history="1">
             <w:r>
               <w:rPr>
                 <w:rStyle w:val="Hipervnculo"/>
@@ -2309,7 +2311,7 @@
                 <w:rFonts w:eastAsiaTheme="minorEastAsia"/>
                 <w:b w:val="0"/>
                 <w:noProof/>
-                <w:lang w:val="es-ES" w:eastAsia="es-ES"/>
+                <w:lang w:val="gl-ES" w:eastAsia="gl-ES"/>
               </w:rPr>
               <w:tab/>
             </w:r>
@@ -2339,7 +2341,7 @@
                 <w:noProof/>
                 <w:webHidden/>
               </w:rPr>
-              <w:instrText xml:space="preserve"> PAGEREF _Toc525489046 \h </w:instrText>
+              <w:instrText xml:space="preserve"> PAGEREF _Toc526424833 \h </w:instrText>
             </w:r>
             <w:r>
               <w:rPr>
@@ -2359,7 +2361,7 @@
                 <w:noProof/>
                 <w:webHidden/>
               </w:rPr>
-              <w:t>5</w:t>
+              <w:t>11</w:t>
             </w:r>
             <w:r>
               <w:rPr>
@@ -2377,10 +2379,10 @@
               <w:rFonts w:eastAsiaTheme="minorEastAsia"/>
               <w:b w:val="0"/>
               <w:noProof/>
-              <w:lang w:val="es-ES" w:eastAsia="es-ES"/>
+              <w:lang w:val="gl-ES" w:eastAsia="gl-ES"/>
             </w:rPr>
           </w:pPr>
-          <w:hyperlink w:anchor="_Toc525489047" w:history="1">
+          <w:hyperlink w:anchor="_Toc526424834" w:history="1">
             <w:r>
               <w:rPr>
                 <w:rStyle w:val="Hipervnculo"/>
@@ -2393,7 +2395,7 @@
                 <w:rFonts w:eastAsiaTheme="minorEastAsia"/>
                 <w:b w:val="0"/>
                 <w:noProof/>
-                <w:lang w:val="es-ES" w:eastAsia="es-ES"/>
+                <w:lang w:val="gl-ES" w:eastAsia="gl-ES"/>
               </w:rPr>
               <w:tab/>
             </w:r>
@@ -2423,7 +2425,7 @@
                 <w:noProof/>
                 <w:webHidden/>
               </w:rPr>
-              <w:instrText xml:space="preserve"> PAGEREF _Toc525489047 \h </w:instrText>
+              <w:instrText xml:space="preserve"> PAGEREF _Toc526424834 \h </w:instrText>
             </w:r>
             <w:r>
               <w:rPr>
@@ -2443,7 +2445,7 @@
                 <w:noProof/>
                 <w:webHidden/>
               </w:rPr>
-              <w:t>5</w:t>
+              <w:t>11</w:t>
             </w:r>
             <w:r>
               <w:rPr>
@@ -2461,10 +2463,10 @@
               <w:rFonts w:eastAsiaTheme="minorEastAsia"/>
               <w:b w:val="0"/>
               <w:noProof/>
-              <w:lang w:val="es-ES" w:eastAsia="es-ES"/>
+              <w:lang w:val="gl-ES" w:eastAsia="gl-ES"/>
             </w:rPr>
           </w:pPr>
-          <w:hyperlink w:anchor="_Toc525489048" w:history="1">
+          <w:hyperlink w:anchor="_Toc526424835" w:history="1">
             <w:r>
               <w:rPr>
                 <w:rStyle w:val="Hipervnculo"/>
@@ -2477,7 +2479,7 @@
                 <w:rFonts w:eastAsiaTheme="minorEastAsia"/>
                 <w:b w:val="0"/>
                 <w:noProof/>
-                <w:lang w:val="es-ES" w:eastAsia="es-ES"/>
+                <w:lang w:val="gl-ES" w:eastAsia="gl-ES"/>
               </w:rPr>
               <w:tab/>
             </w:r>
@@ -2507,7 +2509,7 @@
                 <w:noProof/>
                 <w:webHidden/>
               </w:rPr>
-              <w:instrText xml:space="preserve"> PAGEREF _Toc525489048 \h </w:instrText>
+              <w:instrText xml:space="preserve"> PAGEREF _Toc526424835 \h </w:instrText>
             </w:r>
             <w:r>
               <w:rPr>
@@ -2527,7 +2529,259 @@
                 <w:noProof/>
                 <w:webHidden/>
               </w:rPr>
-              <w:t>5</w:t>
+              <w:t>11</w:t>
+            </w:r>
+            <w:r>
+              <w:rPr>
+                <w:noProof/>
+                <w:webHidden/>
+              </w:rPr>
+              <w:fldChar w:fldCharType="end"/>
+            </w:r>
+          </w:hyperlink>
+        </w:p>
+        <w:p>
+          <w:pPr>
+            <w:pStyle w:val="TDC2"/>
+            <w:rPr>
+              <w:rFonts w:eastAsiaTheme="minorEastAsia"/>
+              <w:i w:val="0"/>
+              <w:noProof/>
+              <w:lang w:val="gl-ES" w:eastAsia="gl-ES"/>
+            </w:rPr>
+          </w:pPr>
+          <w:hyperlink w:anchor="_Toc526424836" w:history="1">
+            <w:r>
+              <w:rPr>
+                <w:rStyle w:val="Hipervnculo"/>
+                <w:noProof/>
+              </w:rPr>
+              <w:t>8.1.</w:t>
+            </w:r>
+            <w:r>
+              <w:rPr>
+                <w:rFonts w:eastAsiaTheme="minorEastAsia"/>
+                <w:i w:val="0"/>
+                <w:noProof/>
+                <w:lang w:val="gl-ES" w:eastAsia="gl-ES"/>
+              </w:rPr>
+              <w:tab/>
+            </w:r>
+            <w:r>
+              <w:rPr>
+                <w:rStyle w:val="Hipervnculo"/>
+                <w:noProof/>
+              </w:rPr>
+              <w:t>Equipo de desarrollo</w:t>
+            </w:r>
+            <w:r>
+              <w:rPr>
+                <w:noProof/>
+                <w:webHidden/>
+              </w:rPr>
+              <w:tab/>
+            </w:r>
+            <w:r>
+              <w:rPr>
+                <w:noProof/>
+                <w:webHidden/>
+              </w:rPr>
+              <w:fldChar w:fldCharType="begin"/>
+            </w:r>
+            <w:r>
+              <w:rPr>
+                <w:noProof/>
+                <w:webHidden/>
+              </w:rPr>
+              <w:instrText xml:space="preserve"> PAGEREF _Toc526424836 \h </w:instrText>
+            </w:r>
+            <w:r>
+              <w:rPr>
+                <w:noProof/>
+                <w:webHidden/>
+              </w:rPr>
+            </w:r>
+            <w:r>
+              <w:rPr>
+                <w:noProof/>
+                <w:webHidden/>
+              </w:rPr>
+              <w:fldChar w:fldCharType="separate"/>
+            </w:r>
+            <w:r>
+              <w:rPr>
+                <w:noProof/>
+                <w:webHidden/>
+              </w:rPr>
+              <w:t>11</w:t>
+            </w:r>
+            <w:r>
+              <w:rPr>
+                <w:noProof/>
+                <w:webHidden/>
+              </w:rPr>
+              <w:fldChar w:fldCharType="end"/>
+            </w:r>
+          </w:hyperlink>
+        </w:p>
+        <w:p>
+          <w:pPr>
+            <w:pStyle w:val="TDC2"/>
+            <w:rPr>
+              <w:rFonts w:eastAsiaTheme="minorEastAsia"/>
+              <w:i w:val="0"/>
+              <w:noProof/>
+              <w:lang w:val="gl-ES" w:eastAsia="gl-ES"/>
+            </w:rPr>
+          </w:pPr>
+          <w:hyperlink w:anchor="_Toc526424837" w:history="1">
+            <w:r>
+              <w:rPr>
+                <w:rStyle w:val="Hipervnculo"/>
+                <w:noProof/>
+              </w:rPr>
+              <w:t>8.2.</w:t>
+            </w:r>
+            <w:r>
+              <w:rPr>
+                <w:rFonts w:eastAsiaTheme="minorEastAsia"/>
+                <w:i w:val="0"/>
+                <w:noProof/>
+                <w:lang w:val="gl-ES" w:eastAsia="gl-ES"/>
+              </w:rPr>
+              <w:tab/>
+            </w:r>
+            <w:r>
+              <w:rPr>
+                <w:rStyle w:val="Hipervnculo"/>
+                <w:noProof/>
+              </w:rPr>
+              <w:t>Clientes y usuarios</w:t>
+            </w:r>
+            <w:r>
+              <w:rPr>
+                <w:noProof/>
+                <w:webHidden/>
+              </w:rPr>
+              <w:tab/>
+            </w:r>
+            <w:r>
+              <w:rPr>
+                <w:noProof/>
+                <w:webHidden/>
+              </w:rPr>
+              <w:fldChar w:fldCharType="begin"/>
+            </w:r>
+            <w:r>
+              <w:rPr>
+                <w:noProof/>
+                <w:webHidden/>
+              </w:rPr>
+              <w:instrText xml:space="preserve"> PAGEREF _Toc526424837 \h </w:instrText>
+            </w:r>
+            <w:r>
+              <w:rPr>
+                <w:noProof/>
+                <w:webHidden/>
+              </w:rPr>
+            </w:r>
+            <w:r>
+              <w:rPr>
+                <w:noProof/>
+                <w:webHidden/>
+              </w:rPr>
+              <w:fldChar w:fldCharType="separate"/>
+            </w:r>
+            <w:r>
+              <w:rPr>
+                <w:noProof/>
+                <w:webHidden/>
+              </w:rPr>
+              <w:t>12</w:t>
+            </w:r>
+            <w:r>
+              <w:rPr>
+                <w:noProof/>
+                <w:webHidden/>
+              </w:rPr>
+              <w:fldChar w:fldCharType="end"/>
+            </w:r>
+          </w:hyperlink>
+        </w:p>
+        <w:p>
+          <w:pPr>
+            <w:pStyle w:val="TDC2"/>
+            <w:rPr>
+              <w:rFonts w:eastAsiaTheme="minorEastAsia"/>
+              <w:i w:val="0"/>
+              <w:noProof/>
+              <w:lang w:val="gl-ES" w:eastAsia="gl-ES"/>
+            </w:rPr>
+          </w:pPr>
+          <w:hyperlink w:anchor="_Toc526424838" w:history="1">
+            <w:r>
+              <w:rPr>
+                <w:rStyle w:val="Hipervnculo"/>
+                <w:noProof/>
+              </w:rPr>
+              <w:t>8.3.</w:t>
+            </w:r>
+            <w:r>
+              <w:rPr>
+                <w:rFonts w:eastAsiaTheme="minorEastAsia"/>
+                <w:i w:val="0"/>
+                <w:noProof/>
+                <w:lang w:val="gl-ES" w:eastAsia="gl-ES"/>
+              </w:rPr>
+              <w:tab/>
+            </w:r>
+            <w:r>
+              <w:rPr>
+                <w:rStyle w:val="Hipervnculo"/>
+                <w:noProof/>
+              </w:rPr>
+              <w:t>Otros</w:t>
+            </w:r>
+            <w:r>
+              <w:rPr>
+                <w:noProof/>
+                <w:webHidden/>
+              </w:rPr>
+              <w:tab/>
+            </w:r>
+            <w:r>
+              <w:rPr>
+                <w:noProof/>
+                <w:webHidden/>
+              </w:rPr>
+              <w:fldChar w:fldCharType="begin"/>
+            </w:r>
+            <w:r>
+              <w:rPr>
+                <w:noProof/>
+                <w:webHidden/>
+              </w:rPr>
+              <w:instrText xml:space="preserve"> PAGEREF _Toc526424838 \h </w:instrText>
+            </w:r>
+            <w:r>
+              <w:rPr>
+                <w:noProof/>
+                <w:webHidden/>
+              </w:rPr>
+            </w:r>
+            <w:r>
+              <w:rPr>
+                <w:noProof/>
+                <w:webHidden/>
+              </w:rPr>
+              <w:fldChar w:fldCharType="separate"/>
+            </w:r>
+            <w:r>
+              <w:rPr>
+                <w:noProof/>
+                <w:webHidden/>
+              </w:rPr>
+              <w:t>12</w:t>
             </w:r>
             <w:r>
               <w:rPr>
@@ -2545,10 +2799,10 @@
               <w:rFonts w:eastAsiaTheme="minorEastAsia"/>
               <w:b w:val="0"/>
               <w:noProof/>
-              <w:lang w:val="es-ES" w:eastAsia="es-ES"/>
+              <w:lang w:val="gl-ES" w:eastAsia="gl-ES"/>
             </w:rPr>
           </w:pPr>
-          <w:hyperlink w:anchor="_Toc525489049" w:history="1">
+          <w:hyperlink w:anchor="_Toc526424839" w:history="1">
             <w:r>
               <w:rPr>
                 <w:rStyle w:val="Hipervnculo"/>
@@ -2561,7 +2815,7 @@
                 <w:rFonts w:eastAsiaTheme="minorEastAsia"/>
                 <w:b w:val="0"/>
                 <w:noProof/>
-                <w:lang w:val="es-ES" w:eastAsia="es-ES"/>
+                <w:lang w:val="gl-ES" w:eastAsia="gl-ES"/>
               </w:rPr>
               <w:tab/>
             </w:r>
@@ -2591,7 +2845,7 @@
                 <w:noProof/>
                 <w:webHidden/>
               </w:rPr>
-              <w:instrText xml:space="preserve"> PAGEREF _Toc525489049 \h </w:instrText>
+              <w:instrText xml:space="preserve"> PAGEREF _Toc526424839 \h </w:instrText>
             </w:r>
             <w:r>
               <w:rPr>
@@ -2611,7 +2865,7 @@
                 <w:noProof/>
                 <w:webHidden/>
               </w:rPr>
-              <w:t>5</w:t>
+              <w:t>12</w:t>
             </w:r>
             <w:r>
               <w:rPr>
@@ -2629,10 +2883,10 @@
               <w:rFonts w:eastAsiaTheme="minorEastAsia"/>
               <w:b w:val="0"/>
               <w:noProof/>
-              <w:lang w:val="es-ES" w:eastAsia="es-ES"/>
+              <w:lang w:val="gl-ES" w:eastAsia="gl-ES"/>
             </w:rPr>
           </w:pPr>
-          <w:hyperlink w:anchor="_Toc525489050" w:history="1">
+          <w:hyperlink w:anchor="_Toc526424840" w:history="1">
             <w:r>
               <w:rPr>
                 <w:rStyle w:val="Hipervnculo"/>
@@ -2645,7 +2899,7 @@
                 <w:rFonts w:eastAsiaTheme="minorEastAsia"/>
                 <w:b w:val="0"/>
                 <w:noProof/>
-                <w:lang w:val="es-ES" w:eastAsia="es-ES"/>
+                <w:lang w:val="gl-ES" w:eastAsia="gl-ES"/>
               </w:rPr>
               <w:tab/>
             </w:r>
@@ -2675,7 +2929,7 @@
                 <w:noProof/>
                 <w:webHidden/>
               </w:rPr>
-              <w:instrText xml:space="preserve"> PAGEREF _Toc525489050 \h </w:instrText>
+              <w:instrText xml:space="preserve"> PAGEREF _Toc526424840 \h </w:instrText>
             </w:r>
             <w:r>
               <w:rPr>
@@ -2695,7 +2949,7 @@
                 <w:noProof/>
                 <w:webHidden/>
               </w:rPr>
-              <w:t>5</w:t>
+              <w:t>13</w:t>
             </w:r>
             <w:r>
               <w:rPr>
@@ -2713,10 +2967,10 @@
               <w:rFonts w:eastAsiaTheme="minorEastAsia"/>
               <w:b w:val="0"/>
               <w:noProof/>
-              <w:lang w:val="es-ES" w:eastAsia="es-ES"/>
+              <w:lang w:val="gl-ES" w:eastAsia="gl-ES"/>
             </w:rPr>
           </w:pPr>
-          <w:hyperlink w:anchor="_Toc525489051" w:history="1">
+          <w:hyperlink w:anchor="_Toc526424841" w:history="1">
             <w:r>
               <w:rPr>
                 <w:rStyle w:val="Hipervnculo"/>
@@ -2729,7 +2983,7 @@
                 <w:rFonts w:eastAsiaTheme="minorEastAsia"/>
                 <w:b w:val="0"/>
                 <w:noProof/>
-                <w:lang w:val="es-ES" w:eastAsia="es-ES"/>
+                <w:lang w:val="gl-ES" w:eastAsia="gl-ES"/>
               </w:rPr>
               <w:tab/>
             </w:r>
@@ -2759,7 +3013,7 @@
                 <w:noProof/>
                 <w:webHidden/>
               </w:rPr>
-              <w:instrText xml:space="preserve"> PAGEREF _Toc525489051 \h </w:instrText>
+              <w:instrText xml:space="preserve"> PAGEREF _Toc526424841 \h </w:instrText>
             </w:r>
             <w:r>
               <w:rPr>
@@ -2779,7 +3033,7 @@
                 <w:noProof/>
                 <w:webHidden/>
               </w:rPr>
-              <w:t>5</w:t>
+              <w:t>14</w:t>
             </w:r>
             <w:r>
               <w:rPr>
@@ -2797,10 +3051,10 @@
               <w:rFonts w:eastAsiaTheme="minorEastAsia"/>
               <w:b w:val="0"/>
               <w:noProof/>
-              <w:lang w:val="es-ES" w:eastAsia="es-ES"/>
+              <w:lang w:val="gl-ES" w:eastAsia="gl-ES"/>
             </w:rPr>
           </w:pPr>
-          <w:hyperlink w:anchor="_Toc525489052" w:history="1">
+          <w:hyperlink w:anchor="_Toc526424842" w:history="1">
             <w:r>
               <w:rPr>
                 <w:rStyle w:val="Hipervnculo"/>
@@ -2813,7 +3067,7 @@
                 <w:rFonts w:eastAsiaTheme="minorEastAsia"/>
                 <w:b w:val="0"/>
                 <w:noProof/>
-                <w:lang w:val="es-ES" w:eastAsia="es-ES"/>
+                <w:lang w:val="gl-ES" w:eastAsia="gl-ES"/>
               </w:rPr>
               <w:tab/>
             </w:r>
@@ -2843,7 +3097,7 @@
                 <w:noProof/>
                 <w:webHidden/>
               </w:rPr>
-              <w:instrText xml:space="preserve"> PAGEREF _Toc525489052 \h </w:instrText>
+              <w:instrText xml:space="preserve"> PAGEREF _Toc526424842 \h </w:instrText>
             </w:r>
             <w:r>
               <w:rPr>
@@ -2863,7 +3117,7 @@
                 <w:noProof/>
                 <w:webHidden/>
               </w:rPr>
-              <w:t>5</w:t>
+              <w:t>15</w:t>
             </w:r>
             <w:r>
               <w:rPr>
@@ -2881,10 +3135,10 @@
               <w:rFonts w:eastAsiaTheme="minorEastAsia"/>
               <w:i w:val="0"/>
               <w:noProof/>
-              <w:lang w:val="es-ES" w:eastAsia="es-ES"/>
+              <w:lang w:val="gl-ES" w:eastAsia="gl-ES"/>
             </w:rPr>
           </w:pPr>
-          <w:hyperlink w:anchor="_Toc525489053" w:history="1">
+          <w:hyperlink w:anchor="_Toc526424843" w:history="1">
             <w:r>
               <w:rPr>
                 <w:rStyle w:val="Hipervnculo"/>
@@ -2897,7 +3151,7 @@
                 <w:rFonts w:eastAsiaTheme="minorEastAsia"/>
                 <w:i w:val="0"/>
                 <w:noProof/>
-                <w:lang w:val="es-ES" w:eastAsia="es-ES"/>
+                <w:lang w:val="gl-ES" w:eastAsia="gl-ES"/>
               </w:rPr>
               <w:tab/>
             </w:r>
@@ -2927,7 +3181,7 @@
                 <w:noProof/>
                 <w:webHidden/>
               </w:rPr>
-              <w:instrText xml:space="preserve"> PAGEREF _Toc525489053 \h </w:instrText>
+              <w:instrText xml:space="preserve"> PAGEREF _Toc526424843 \h </w:instrText>
             </w:r>
             <w:r>
               <w:rPr>
@@ -2947,7 +3201,7 @@
                 <w:noProof/>
                 <w:webHidden/>
               </w:rPr>
-              <w:t>6</w:t>
+              <w:t>15</w:t>
             </w:r>
             <w:r>
               <w:rPr>
@@ -3012,7 +3266,7 @@
           <w:numId w:val="1"/>
         </w:numPr>
       </w:pPr>
-      <w:bookmarkStart w:id="0" w:name="_Toc525489036"/>
+      <w:bookmarkStart w:id="1" w:name="_Toc526424823"/>
       <w:r>
         <w:lastRenderedPageBreak/>
         <w:t>Propósito del proyecto</w:t>
@@ -3020,7 +3274,7 @@
       <w:r>
         <w:t>.</w:t>
       </w:r>
-      <w:bookmarkEnd w:id="0"/>
+      <w:bookmarkEnd w:id="1"/>
     </w:p>
     <w:p>
       <w:pPr>
@@ -3134,7 +3388,7 @@
           <w:sz w:val="25"/>
           <w:szCs w:val="25"/>
         </w:rPr>
-        <w:t xml:space="preserve"> derivadas de este. En primer lugar, se observa que la productividad se ve reducida notablemente. El tiempo transcurrido entre la llegada de los clientes y el momento en el cual son atendidos por el camarero son instantes perdidos en los cuales ni se está generando dinero, ni el cliente se encuentra satisfecho. Otros períodos de tiempo improductivos serían, la espera de los clientes por la preparación y obtención de su plato/bebida y la espera por el pago de la cuenta y recepción del cambio.</w:t>
+        <w:t xml:space="preserve"> derivadas de este. En primer lugar, se observa que la productividad se ve reducida notablemente. El tiempo transcurrido entre la llegada de los clientes y el momento en el cual son atendidos por el camarero son instantes perdidos en los cuales ni se está generando dinero, ni el cliente se encuentra satisfecho. Otros períodos de tiempo improductivos serían la espera de los clientes por la preparación y obtención de su plato/bebida y la espera por el pago de la cuenta y recepción del cambio.</w:t>
       </w:r>
     </w:p>
     <w:p>
@@ -3206,11 +3460,11 @@
           <w:numId w:val="1"/>
         </w:numPr>
       </w:pPr>
-      <w:bookmarkStart w:id="1" w:name="_Toc525489037"/>
+      <w:bookmarkStart w:id="2" w:name="_Toc526424824"/>
       <w:r>
         <w:t>Situación actual del negocio.</w:t>
       </w:r>
-      <w:bookmarkEnd w:id="1"/>
+      <w:bookmarkEnd w:id="2"/>
     </w:p>
     <w:p>
       <w:pPr>
@@ -3307,11 +3561,11 @@
           <w:numId w:val="1"/>
         </w:numPr>
       </w:pPr>
-      <w:bookmarkStart w:id="2" w:name="_Toc525489038"/>
+      <w:bookmarkStart w:id="3" w:name="_Toc526424825"/>
       <w:r>
         <w:t>Modelo futuro de negocio.</w:t>
       </w:r>
-      <w:bookmarkEnd w:id="2"/>
+      <w:bookmarkEnd w:id="3"/>
     </w:p>
     <w:p>
       <w:pPr>
@@ -3404,7 +3658,51 @@
           <w:sz w:val="25"/>
           <w:szCs w:val="25"/>
         </w:rPr>
-        <w:t xml:space="preserve">En lo que respecta al área novedosa de este desarrollo se encuentra la aplicación cliente compatible con todo de dispositivos móviles y de escritorio que permite un gran número de funcionalidades diferentes, y su contrapartida en el lado del servidor, que posibilita la respuesta en forma de servicios a estas funcionalidades. Entre ellas se encuentran la posibilidad de reservar una mesma antes de llegar al local, la petición de comandas sin necesidad de acudir al camarero o el pago de </w:t>
+        <w:t>En lo que respecta al área novedosa de este desarrollo se encuentra la aplicación cliente compatible con todo de dispositivos móviles y de escritorio</w:t>
+      </w:r>
+      <w:r>
+        <w:rPr>
+          <w:sz w:val="25"/>
+          <w:szCs w:val="25"/>
+        </w:rPr>
+        <w:t xml:space="preserve"> (además de estar disponible en una </w:t>
+      </w:r>
+      <w:proofErr w:type="spellStart"/>
+      <w:r>
+        <w:rPr>
+          <w:sz w:val="25"/>
+          <w:szCs w:val="25"/>
+        </w:rPr>
+        <w:t>tablet</w:t>
+      </w:r>
+      <w:proofErr w:type="spellEnd"/>
+      <w:r>
+        <w:rPr>
+          <w:sz w:val="25"/>
+          <w:szCs w:val="25"/>
+        </w:rPr>
+        <w:t xml:space="preserve"> en cada mesa del local)</w:t>
+      </w:r>
+      <w:r>
+        <w:rPr>
+          <w:sz w:val="25"/>
+          <w:szCs w:val="25"/>
+        </w:rPr>
+        <w:t xml:space="preserve"> que permite un gran número de funcionalidades diferentes, y su contrapartida en el lado del servidor, que posibilita la respuesta en forma de servicios a estas funcionalidades. Entre ellas se encuentran la posibilidad de reservar una mesma antes de llegar al local, la petición de comandas sin necesidad de acudir al camarero</w:t>
+      </w:r>
+      <w:r>
+        <w:rPr>
+          <w:sz w:val="25"/>
+          <w:szCs w:val="25"/>
+        </w:rPr>
+        <w:t>,</w:t>
+      </w:r>
+      <w:r>
+        <w:rPr>
+          <w:sz w:val="25"/>
+          <w:szCs w:val="25"/>
+        </w:rPr>
+        <w:t xml:space="preserve"> el pago de </w:t>
       </w:r>
       <w:proofErr w:type="gramStart"/>
       <w:r>
@@ -3420,7 +3718,21 @@
           <w:sz w:val="25"/>
           <w:szCs w:val="25"/>
         </w:rPr>
-        <w:t xml:space="preserve"> de forma igualmente remota. Por otra parte, el camarero también dispondrá de una </w:t>
+        <w:t xml:space="preserve"> de forma igualmente remota</w:t>
+      </w:r>
+      <w:r>
+        <w:rPr>
+          <w:sz w:val="25"/>
+          <w:szCs w:val="25"/>
+        </w:rPr>
+        <w:t xml:space="preserve"> o la existencia de servicios de entretenimiento para el cliente en el caso de las tablets del local</w:t>
+      </w:r>
+      <w:r>
+        <w:rPr>
+          <w:sz w:val="25"/>
+          <w:szCs w:val="25"/>
+        </w:rPr>
+        <w:t xml:space="preserve">. Por otra parte, el camarero también dispondrá de una </w:t>
       </w:r>
       <w:proofErr w:type="spellStart"/>
       <w:r>
@@ -3452,7 +3764,15 @@
           <w:sz w:val="25"/>
           <w:szCs w:val="25"/>
         </w:rPr>
-        <w:t xml:space="preserve"> a los clientes (con mecanismo NFC) y liberación de mesa cuando el cliente la haya abandonado y se esté limpiando. Finalmente, cabe precisar que todas las interfaces de las aplicaciones descritas anteriormente tendrán un aspecto lo más “actual” posible, siendo esta otra característica diferenciadora y que permita adelantarse a la competencia y se adecúe a la imagen de marca que </w:t>
+        <w:t xml:space="preserve"> a los clientes (con mecanismo NFC) y liberación de mesa cuando el cliente la haya abandonado y se esté limpiando. Finalmente, cabe precisar que todas las interfaces de las aplicaciones descritas anteriormente tendrán un aspecto lo más “actual” posible, siendo esta otra característica diferenciadora y que permita </w:t>
+      </w:r>
+      <w:r>
+        <w:rPr>
+          <w:sz w:val="25"/>
+          <w:szCs w:val="25"/>
+        </w:rPr>
+        <w:lastRenderedPageBreak/>
+        <w:t xml:space="preserve">adelantarse a la competencia y se adecúe a la imagen de marca que </w:t>
       </w:r>
       <w:proofErr w:type="spellStart"/>
       <w:r>
@@ -3490,11 +3810,11 @@
           <w:numId w:val="1"/>
         </w:numPr>
       </w:pPr>
-      <w:bookmarkStart w:id="3" w:name="_Toc525489039"/>
+      <w:bookmarkStart w:id="4" w:name="_Toc526424826"/>
       <w:r>
         <w:t>Objetivos medibles.</w:t>
       </w:r>
-      <w:bookmarkEnd w:id="3"/>
+      <w:bookmarkEnd w:id="4"/>
     </w:p>
     <w:p>
       <w:pPr>
@@ -3659,15 +3979,41 @@
           <w:sz w:val="25"/>
           <w:szCs w:val="25"/>
         </w:rPr>
-        <w:t xml:space="preserve">Bloquear mesa: </w:t>
+        <w:t>Bloquear</w:t>
       </w:r>
       <w:r>
         <w:rPr>
           <w:rFonts w:cstheme="minorHAnsi"/>
-          <w:sz w:val="25"/>
-          <w:szCs w:val="25"/>
-        </w:rPr>
-        <w:t>El sistema deberá disponer de la funcionalidad completa para poder bloquear la mesa tras la lectura de un código QR incluido en una pantalla situada en la propia mesa.</w:t>
+          <w:b/>
+          <w:sz w:val="25"/>
+          <w:szCs w:val="25"/>
+        </w:rPr>
+        <w:t>/liberar</w:t>
+      </w:r>
+      <w:r>
+        <w:rPr>
+          <w:rFonts w:cstheme="minorHAnsi"/>
+          <w:b/>
+          <w:sz w:val="25"/>
+          <w:szCs w:val="25"/>
+        </w:rPr>
+        <w:t xml:space="preserve"> mesa: </w:t>
+      </w:r>
+      <w:r>
+        <w:rPr>
+          <w:rFonts w:cstheme="minorHAnsi"/>
+          <w:sz w:val="25"/>
+          <w:szCs w:val="25"/>
+        </w:rPr>
+        <w:t>El sistema deberá disponer de la funcionalidad completa para poder bloquear la mesa tras la lectura de un código QR incluido en la propia mesa</w:t>
+      </w:r>
+      <w:r>
+        <w:rPr>
+          <w:rFonts w:cstheme="minorHAnsi"/>
+          <w:sz w:val="25"/>
+          <w:szCs w:val="25"/>
+        </w:rPr>
+        <w:t xml:space="preserve"> y liberarla tras haber sido despejada por un camarero.</w:t>
       </w:r>
     </w:p>
     <w:p>
@@ -3727,7 +4073,7 @@
           <w:sz w:val="25"/>
           <w:szCs w:val="25"/>
         </w:rPr>
-        <w:t xml:space="preserve">Realizar pedido: </w:t>
+        <w:t xml:space="preserve">Requerir pago: </w:t>
       </w:r>
       <w:r>
         <w:rPr>
@@ -3735,7 +4081,40 @@
           <w:sz w:val="25"/>
           <w:szCs w:val="25"/>
         </w:rPr>
-        <w:t>El sistema deberá disponer de la funcionalidad completa para poder realizar un pedido desde una mesa ya desbloqueada por un cliente.</w:t>
+        <w:t>El sistema deberá disponer de la funcionalidad completa para informar al camarero de que el cliente desea pagar.</w:t>
+      </w:r>
+    </w:p>
+    <w:p>
+      <w:pPr>
+        <w:pStyle w:val="Sinespaciado1"/>
+        <w:numPr>
+          <w:ilvl w:val="0"/>
+          <w:numId w:val="37"/>
+        </w:numPr>
+        <w:spacing w:after="240" w:line="264" w:lineRule="auto"/>
+        <w:rPr>
+          <w:rFonts w:cstheme="minorHAnsi"/>
+          <w:b/>
+          <w:sz w:val="25"/>
+          <w:szCs w:val="25"/>
+        </w:rPr>
+      </w:pPr>
+      <w:r>
+        <w:rPr>
+          <w:rFonts w:cstheme="minorHAnsi"/>
+          <w:b/>
+          <w:sz w:val="25"/>
+          <w:szCs w:val="25"/>
+        </w:rPr>
+        <w:t xml:space="preserve">Presentar una interfaz y aspecto tecnológico: </w:t>
+      </w:r>
+      <w:r>
+        <w:rPr>
+          <w:rFonts w:cstheme="minorHAnsi"/>
+          <w:sz w:val="25"/>
+          <w:szCs w:val="25"/>
+        </w:rPr>
+        <w:t>El sistema deberá disponer de un aspecto en consonancia con la estética del local, que será de corte marcadamente tecnológico y futurista.</w:t>
       </w:r>
     </w:p>
     <w:p>
@@ -3761,7 +4140,7 @@
           <w:sz w:val="25"/>
           <w:szCs w:val="25"/>
         </w:rPr>
-        <w:t xml:space="preserve">Requerir pago: </w:t>
+        <w:t xml:space="preserve">Realizar funcionalidades básicas de hostelería: </w:t>
       </w:r>
       <w:r>
         <w:rPr>
@@ -3769,7 +4148,128 @@
           <w:sz w:val="25"/>
           <w:szCs w:val="25"/>
         </w:rPr>
-        <w:t>El sistema deberá disponer de la funcionalidad completa para informar al camarero de que el cliente desea pagar.</w:t>
+        <w:t>El sistema deberá disponer de la funcionalidad completa para poder llevar a cabo las funcionalidades básicas que cualquier software de hostelería debe poseer como son la gestión de stocks, el almacenaje, la reposición, la facturación en tiempo real, etc.</w:t>
+      </w:r>
+    </w:p>
+    <w:p>
+      <w:pPr>
+        <w:pStyle w:val="Sinespaciado1"/>
+        <w:numPr>
+          <w:ilvl w:val="1"/>
+          <w:numId w:val="37"/>
+        </w:numPr>
+        <w:spacing w:after="240" w:line="264" w:lineRule="auto"/>
+        <w:ind w:hanging="357"/>
+        <w:rPr>
+          <w:rFonts w:cstheme="minorHAnsi"/>
+          <w:b/>
+          <w:sz w:val="25"/>
+          <w:szCs w:val="25"/>
+        </w:rPr>
+      </w:pPr>
+      <w:r>
+        <w:rPr>
+          <w:rFonts w:cstheme="minorHAnsi"/>
+          <w:b/>
+          <w:sz w:val="25"/>
+          <w:szCs w:val="25"/>
+        </w:rPr>
+        <w:lastRenderedPageBreak/>
+        <w:t xml:space="preserve">Gestionar stocks: </w:t>
+      </w:r>
+      <w:r>
+        <w:rPr>
+          <w:rFonts w:cstheme="minorHAnsi"/>
+          <w:sz w:val="25"/>
+          <w:szCs w:val="25"/>
+        </w:rPr>
+        <w:t>El sistema deberá disponer de la funcionalidad completa para poder añadir, eliminar y modificar de cualquier modo posible los stocks de productos alimenticios y no alimenticios disponibles en el local.</w:t>
+      </w:r>
+    </w:p>
+    <w:p>
+      <w:pPr>
+        <w:pStyle w:val="Sinespaciado1"/>
+        <w:numPr>
+          <w:ilvl w:val="1"/>
+          <w:numId w:val="37"/>
+        </w:numPr>
+        <w:spacing w:after="240" w:line="264" w:lineRule="auto"/>
+        <w:ind w:hanging="357"/>
+        <w:rPr>
+          <w:rFonts w:cstheme="minorHAnsi"/>
+          <w:b/>
+          <w:sz w:val="25"/>
+          <w:szCs w:val="25"/>
+        </w:rPr>
+      </w:pPr>
+      <w:r>
+        <w:rPr>
+          <w:rFonts w:cstheme="minorHAnsi"/>
+          <w:b/>
+          <w:sz w:val="25"/>
+          <w:szCs w:val="25"/>
+        </w:rPr>
+        <w:t xml:space="preserve">Gestionar almacenaje y reposición: </w:t>
+      </w:r>
+      <w:r>
+        <w:rPr>
+          <w:rFonts w:cstheme="minorHAnsi"/>
+          <w:sz w:val="25"/>
+          <w:szCs w:val="25"/>
+        </w:rPr>
+        <w:t>El sistema deberá disponer de la funcionalidad completa para poder gestionar de forma correcta las tareas básicas de almacenaje y reposición.</w:t>
+      </w:r>
+    </w:p>
+    <w:p>
+      <w:pPr>
+        <w:pStyle w:val="Sinespaciado1"/>
+        <w:numPr>
+          <w:ilvl w:val="1"/>
+          <w:numId w:val="37"/>
+        </w:numPr>
+        <w:spacing w:after="240" w:line="264" w:lineRule="auto"/>
+        <w:ind w:hanging="357"/>
+        <w:rPr>
+          <w:rFonts w:cstheme="minorHAnsi"/>
+          <w:b/>
+          <w:sz w:val="25"/>
+          <w:szCs w:val="25"/>
+        </w:rPr>
+      </w:pPr>
+      <w:r>
+        <w:rPr>
+          <w:rFonts w:cstheme="minorHAnsi"/>
+          <w:b/>
+          <w:sz w:val="25"/>
+          <w:szCs w:val="25"/>
+        </w:rPr>
+        <w:t xml:space="preserve">Facturar en tiempo real: </w:t>
+      </w:r>
+      <w:r>
+        <w:rPr>
+          <w:rFonts w:cstheme="minorHAnsi"/>
+          <w:sz w:val="25"/>
+          <w:szCs w:val="25"/>
+        </w:rPr>
+        <w:t xml:space="preserve">El sistema deberá disponer de la funcionalidad completa para poder realizar todas las tareas básicas de facturación (cobros, propinas, </w:t>
+      </w:r>
+      <w:proofErr w:type="spellStart"/>
+      <w:r>
+        <w:rPr>
+          <w:rFonts w:cstheme="minorHAnsi"/>
+          <w:sz w:val="25"/>
+          <w:szCs w:val="25"/>
+        </w:rPr>
+        <w:t>etc</w:t>
+      </w:r>
+      <w:proofErr w:type="spellEnd"/>
+      <w:r>
+        <w:rPr>
+          <w:rFonts w:cstheme="minorHAnsi"/>
+          <w:sz w:val="25"/>
+          <w:szCs w:val="25"/>
+        </w:rPr>
+        <w:t>).</w:t>
       </w:r>
     </w:p>
     <w:p>
@@ -3795,7 +4295,7 @@
           <w:sz w:val="25"/>
           <w:szCs w:val="25"/>
         </w:rPr>
-        <w:t xml:space="preserve">Liberar mesa: </w:t>
+        <w:t xml:space="preserve">Reducir el personal necesario: </w:t>
       </w:r>
       <w:r>
         <w:rPr>
@@ -3803,7 +4303,7 @@
           <w:sz w:val="25"/>
           <w:szCs w:val="25"/>
         </w:rPr>
-        <w:t>El sistema deberá disponer de la funcionalidad completa para permitir que el camarero ponga una mesa de nuevo a estado disponible tras el abandono del local por parte del cliente que la ocupaba.</w:t>
+        <w:t>El sistema deberá disminuir el personal necesario para el local en un 35% respecto a otros de similares dimensiones.</w:t>
       </w:r>
     </w:p>
     <w:p>
@@ -3829,7 +4329,7 @@
           <w:sz w:val="25"/>
           <w:szCs w:val="25"/>
         </w:rPr>
-        <w:t xml:space="preserve">Presentar una interfaz y aspecto tecnológico: </w:t>
+        <w:t xml:space="preserve">Aumentar la productividad media mensual: </w:t>
       </w:r>
       <w:r>
         <w:rPr>
@@ -3837,7 +4337,25 @@
           <w:sz w:val="25"/>
           <w:szCs w:val="25"/>
         </w:rPr>
-        <w:t>El sistema deberá disponer de un aspecto en consonancia con la estética del local, que será de corte marcadamente tecnológico y futurista.</w:t>
+        <w:t>El sistema deberá aumentar la productividad media mensual aumentada en un 20% respecto a los “</w:t>
+      </w:r>
+      <w:proofErr w:type="spellStart"/>
+      <w:r>
+        <w:rPr>
+          <w:rFonts w:cstheme="minorHAnsi"/>
+          <w:sz w:val="25"/>
+          <w:szCs w:val="25"/>
+        </w:rPr>
+        <w:t>benchmarks</w:t>
+      </w:r>
+      <w:proofErr w:type="spellEnd"/>
+      <w:r>
+        <w:rPr>
+          <w:rFonts w:cstheme="minorHAnsi"/>
+          <w:sz w:val="25"/>
+          <w:szCs w:val="25"/>
+        </w:rPr>
+        <w:t>” de otros locales de dimensiones similares.</w:t>
       </w:r>
     </w:p>
     <w:p>
@@ -3863,7 +4381,7 @@
           <w:sz w:val="25"/>
           <w:szCs w:val="25"/>
         </w:rPr>
-        <w:t xml:space="preserve">Realizar funcionalidades básicas de hostelería: </w:t>
+        <w:t xml:space="preserve">Ofrecer entretenimiento al cliente: </w:t>
       </w:r>
       <w:r>
         <w:rPr>
@@ -3871,222 +4389,7 @@
           <w:sz w:val="25"/>
           <w:szCs w:val="25"/>
         </w:rPr>
-        <w:t xml:space="preserve">El sistema deberá disponer de la funcionalidad completa para poder llevar a cabo las funcionalidades básicas que cualquier software de hostelería debe poseer como son la </w:t>
-      </w:r>
-      <w:r>
-        <w:rPr>
-          <w:rFonts w:cstheme="minorHAnsi"/>
-          <w:sz w:val="25"/>
-          <w:szCs w:val="25"/>
-        </w:rPr>
-        <w:lastRenderedPageBreak/>
-        <w:t>gestión de stocks, el almacenaje, la reposición, la facturación en tiempo real, etc.</w:t>
-      </w:r>
-    </w:p>
-    <w:p>
-      <w:pPr>
-        <w:pStyle w:val="Sinespaciado1"/>
-        <w:numPr>
-          <w:ilvl w:val="1"/>
-          <w:numId w:val="37"/>
-        </w:numPr>
-        <w:spacing w:after="240" w:line="264" w:lineRule="auto"/>
-        <w:ind w:hanging="357"/>
-        <w:rPr>
-          <w:rFonts w:cstheme="minorHAnsi"/>
-          <w:b/>
-          <w:sz w:val="25"/>
-          <w:szCs w:val="25"/>
-        </w:rPr>
-      </w:pPr>
-      <w:r>
-        <w:rPr>
-          <w:rFonts w:cstheme="minorHAnsi"/>
-          <w:b/>
-          <w:sz w:val="25"/>
-          <w:szCs w:val="25"/>
-        </w:rPr>
-        <w:t xml:space="preserve">Gestionar stocks: </w:t>
-      </w:r>
-      <w:r>
-        <w:rPr>
-          <w:rFonts w:cstheme="minorHAnsi"/>
-          <w:sz w:val="25"/>
-          <w:szCs w:val="25"/>
-        </w:rPr>
-        <w:t>El sistema deberá disponer de la funcionalidad completa para poder añadir, eliminar y modificar de cualquier modo posible los stocks de productos alimenticios y no alimenticios disponibles en el local.</w:t>
-      </w:r>
-    </w:p>
-    <w:p>
-      <w:pPr>
-        <w:pStyle w:val="Sinespaciado1"/>
-        <w:numPr>
-          <w:ilvl w:val="1"/>
-          <w:numId w:val="37"/>
-        </w:numPr>
-        <w:spacing w:after="240" w:line="264" w:lineRule="auto"/>
-        <w:ind w:hanging="357"/>
-        <w:rPr>
-          <w:rFonts w:cstheme="minorHAnsi"/>
-          <w:b/>
-          <w:sz w:val="25"/>
-          <w:szCs w:val="25"/>
-        </w:rPr>
-      </w:pPr>
-      <w:r>
-        <w:rPr>
-          <w:rFonts w:cstheme="minorHAnsi"/>
-          <w:b/>
-          <w:sz w:val="25"/>
-          <w:szCs w:val="25"/>
-        </w:rPr>
-        <w:t xml:space="preserve">Gestionar almacenaje y reposición: </w:t>
-      </w:r>
-      <w:r>
-        <w:rPr>
-          <w:rFonts w:cstheme="minorHAnsi"/>
-          <w:sz w:val="25"/>
-          <w:szCs w:val="25"/>
-        </w:rPr>
-        <w:t>El sistema deberá disponer de la funcionalidad completa para poder gestionar de forma correcta las tareas básicas de almacenaje y reposición.</w:t>
-      </w:r>
-    </w:p>
-    <w:p>
-      <w:pPr>
-        <w:pStyle w:val="Sinespaciado1"/>
-        <w:numPr>
-          <w:ilvl w:val="1"/>
-          <w:numId w:val="37"/>
-        </w:numPr>
-        <w:spacing w:after="240" w:line="264" w:lineRule="auto"/>
-        <w:ind w:hanging="357"/>
-        <w:rPr>
-          <w:rFonts w:cstheme="minorHAnsi"/>
-          <w:b/>
-          <w:sz w:val="25"/>
-          <w:szCs w:val="25"/>
-        </w:rPr>
-      </w:pPr>
-      <w:r>
-        <w:rPr>
-          <w:rFonts w:cstheme="minorHAnsi"/>
-          <w:b/>
-          <w:sz w:val="25"/>
-          <w:szCs w:val="25"/>
-        </w:rPr>
-        <w:t xml:space="preserve">Facturar en tiempo real: </w:t>
-      </w:r>
-      <w:r>
-        <w:rPr>
-          <w:rFonts w:cstheme="minorHAnsi"/>
-          <w:sz w:val="25"/>
-          <w:szCs w:val="25"/>
-        </w:rPr>
-        <w:t xml:space="preserve">El sistema deberá disponer de la funcionalidad completa para poder realizar todas las tareas básicas de facturación (cobros, propinas, </w:t>
-      </w:r>
-      <w:proofErr w:type="spellStart"/>
-      <w:r>
-        <w:rPr>
-          <w:rFonts w:cstheme="minorHAnsi"/>
-          <w:sz w:val="25"/>
-          <w:szCs w:val="25"/>
-        </w:rPr>
-        <w:t>etc</w:t>
-      </w:r>
-      <w:proofErr w:type="spellEnd"/>
-      <w:r>
-        <w:rPr>
-          <w:rFonts w:cstheme="minorHAnsi"/>
-          <w:sz w:val="25"/>
-          <w:szCs w:val="25"/>
-        </w:rPr>
-        <w:t>).</w:t>
-      </w:r>
-    </w:p>
-    <w:p>
-      <w:pPr>
-        <w:pStyle w:val="Sinespaciado1"/>
-        <w:numPr>
-          <w:ilvl w:val="0"/>
-          <w:numId w:val="37"/>
-        </w:numPr>
-        <w:spacing w:after="240" w:line="264" w:lineRule="auto"/>
-        <w:ind w:hanging="357"/>
-        <w:rPr>
-          <w:rFonts w:cstheme="minorHAnsi"/>
-          <w:b/>
-          <w:sz w:val="25"/>
-          <w:szCs w:val="25"/>
-        </w:rPr>
-      </w:pPr>
-      <w:r>
-        <w:rPr>
-          <w:rFonts w:cstheme="minorHAnsi"/>
-          <w:b/>
-          <w:sz w:val="25"/>
-          <w:szCs w:val="25"/>
-        </w:rPr>
-        <w:t xml:space="preserve">Reducir el personal necesario: </w:t>
-      </w:r>
-      <w:r>
-        <w:rPr>
-          <w:rFonts w:cstheme="minorHAnsi"/>
-          <w:sz w:val="25"/>
-          <w:szCs w:val="25"/>
-        </w:rPr>
-        <w:t>El sistema deberá disminuir el personal necesario para el local en un 35% respecto a otros de similares dimensiones.</w:t>
-      </w:r>
-    </w:p>
-    <w:p>
-      <w:pPr>
-        <w:pStyle w:val="Sinespaciado1"/>
-        <w:numPr>
-          <w:ilvl w:val="0"/>
-          <w:numId w:val="37"/>
-        </w:numPr>
-        <w:spacing w:after="240" w:line="264" w:lineRule="auto"/>
-        <w:ind w:hanging="357"/>
-        <w:rPr>
-          <w:rFonts w:cstheme="minorHAnsi"/>
-          <w:b/>
-          <w:sz w:val="25"/>
-          <w:szCs w:val="25"/>
-        </w:rPr>
-      </w:pPr>
-      <w:r>
-        <w:rPr>
-          <w:rFonts w:cstheme="minorHAnsi"/>
-          <w:b/>
-          <w:sz w:val="25"/>
-          <w:szCs w:val="25"/>
-        </w:rPr>
-        <w:t xml:space="preserve">Aumentar la productividad media mensual: </w:t>
-      </w:r>
-      <w:r>
-        <w:rPr>
-          <w:rFonts w:cstheme="minorHAnsi"/>
-          <w:sz w:val="25"/>
-          <w:szCs w:val="25"/>
-        </w:rPr>
-        <w:t>El sistema deberá aumentar la productividad media mensual aumentada en un 20% respecto a los “</w:t>
-      </w:r>
-      <w:proofErr w:type="spellStart"/>
-      <w:r>
-        <w:rPr>
-          <w:rFonts w:cstheme="minorHAnsi"/>
-          <w:sz w:val="25"/>
-          <w:szCs w:val="25"/>
-        </w:rPr>
-        <w:t>benchmarks</w:t>
-      </w:r>
-      <w:proofErr w:type="spellEnd"/>
-      <w:r>
-        <w:rPr>
-          <w:rFonts w:cstheme="minorHAnsi"/>
-          <w:sz w:val="25"/>
-          <w:szCs w:val="25"/>
-        </w:rPr>
-        <w:t>” de otros locales de dimensiones similares.</w:t>
+        <w:t>las tablets de las mesas dispondrán de algún sistema de entretenimiento para que los clientes puedan pasar el rato mientras esperan a recibir su comida.</w:t>
       </w:r>
     </w:p>
     <w:p>
@@ -4096,6 +4399,7 @@
           <w:ilvl w:val="0"/>
           <w:numId w:val="37"/>
         </w:numPr>
+        <w:jc w:val="both"/>
         <w:rPr>
           <w:b/>
           <w:sz w:val="25"/>
@@ -4118,6 +4422,7 @@
           <w:ilvl w:val="0"/>
           <w:numId w:val="37"/>
         </w:numPr>
+        <w:jc w:val="both"/>
         <w:rPr>
           <w:b/>
           <w:sz w:val="25"/>
@@ -4140,6 +4445,7 @@
           <w:ilvl w:val="0"/>
           <w:numId w:val="37"/>
         </w:numPr>
+        <w:jc w:val="both"/>
         <w:rPr>
           <w:b/>
           <w:sz w:val="25"/>
@@ -4162,6 +4468,7 @@
           <w:ilvl w:val="0"/>
           <w:numId w:val="37"/>
         </w:numPr>
+        <w:jc w:val="both"/>
         <w:rPr>
           <w:b/>
           <w:sz w:val="25"/>
@@ -4174,7 +4481,23 @@
           <w:sz w:val="25"/>
           <w:szCs w:val="25"/>
         </w:rPr>
-        <w:t>Mejora y dignificación de la calidad laboral de los trabajos de los empleados.</w:t>
+        <w:t xml:space="preserve">Mejora </w:t>
+      </w:r>
+      <w:r>
+        <w:rPr>
+          <w:b/>
+          <w:sz w:val="25"/>
+          <w:szCs w:val="25"/>
+        </w:rPr>
+        <w:t xml:space="preserve">de las condiciones laborales </w:t>
+      </w:r>
+      <w:r>
+        <w:rPr>
+          <w:b/>
+          <w:sz w:val="25"/>
+          <w:szCs w:val="25"/>
+        </w:rPr>
+        <w:t>de los empleados.</w:t>
       </w:r>
     </w:p>
     <w:p>
@@ -4184,6 +4507,7 @@
           <w:ilvl w:val="0"/>
           <w:numId w:val="37"/>
         </w:numPr>
+        <w:jc w:val="both"/>
         <w:rPr>
           <w:b/>
           <w:sz w:val="25"/>
@@ -4206,6 +4530,7 @@
           <w:ilvl w:val="0"/>
           <w:numId w:val="37"/>
         </w:numPr>
+        <w:jc w:val="both"/>
         <w:rPr>
           <w:b/>
           <w:sz w:val="25"/>
@@ -4238,12 +4563,13 @@
           <w:ilvl w:val="1"/>
           <w:numId w:val="1"/>
         </w:numPr>
-      </w:pPr>
-      <w:bookmarkStart w:id="4" w:name="_Toc525489040"/>
+        <w:jc w:val="both"/>
+      </w:pPr>
+      <w:bookmarkStart w:id="5" w:name="_Toc526424827"/>
       <w:r>
         <w:t>Criterios de éxito asociados.</w:t>
       </w:r>
-      <w:bookmarkEnd w:id="4"/>
+      <w:bookmarkEnd w:id="5"/>
     </w:p>
     <w:p>
       <w:pPr>
@@ -4284,6 +4610,7 @@
           <w:ilvl w:val="0"/>
           <w:numId w:val="38"/>
         </w:numPr>
+        <w:jc w:val="both"/>
         <w:rPr>
           <w:b/>
           <w:sz w:val="25"/>
@@ -4305,6 +4632,7 @@
           <w:ilvl w:val="0"/>
           <w:numId w:val="38"/>
         </w:numPr>
+        <w:jc w:val="both"/>
         <w:rPr>
           <w:b/>
           <w:sz w:val="25"/>
@@ -4327,6 +4655,7 @@
           <w:ilvl w:val="0"/>
           <w:numId w:val="38"/>
         </w:numPr>
+        <w:jc w:val="both"/>
         <w:rPr>
           <w:b/>
           <w:sz w:val="25"/>
@@ -4348,6 +4677,7 @@
           <w:ilvl w:val="0"/>
           <w:numId w:val="38"/>
         </w:numPr>
+        <w:jc w:val="both"/>
         <w:rPr>
           <w:b/>
           <w:sz w:val="25"/>
@@ -4369,6 +4699,7 @@
           <w:ilvl w:val="0"/>
           <w:numId w:val="38"/>
         </w:numPr>
+        <w:jc w:val="both"/>
         <w:rPr>
           <w:b/>
           <w:sz w:val="25"/>
@@ -4390,6 +4721,7 @@
           <w:ilvl w:val="0"/>
           <w:numId w:val="38"/>
         </w:numPr>
+        <w:jc w:val="both"/>
         <w:rPr>
           <w:b/>
           <w:sz w:val="25"/>
@@ -4411,8 +4743,8 @@
           <w:ilvl w:val="0"/>
           <w:numId w:val="38"/>
         </w:numPr>
-        <w:rPr>
-          <w:b/>
+        <w:jc w:val="both"/>
+        <w:rPr>
           <w:sz w:val="25"/>
           <w:szCs w:val="25"/>
         </w:rPr>
@@ -4432,43 +4764,7 @@
           <w:ilvl w:val="0"/>
           <w:numId w:val="38"/>
         </w:numPr>
-        <w:rPr>
-          <w:sz w:val="25"/>
-          <w:szCs w:val="25"/>
-        </w:rPr>
-      </w:pPr>
-      <w:r>
-        <w:rPr>
-          <w:sz w:val="25"/>
-          <w:szCs w:val="25"/>
-        </w:rPr>
-        <w:t xml:space="preserve">Aumento del número de proveedores y empresas socias que desean realizar negocios con la </w:t>
-      </w:r>
-      <w:proofErr w:type="spellStart"/>
-      <w:r>
-        <w:rPr>
-          <w:sz w:val="25"/>
-          <w:szCs w:val="25"/>
-        </w:rPr>
-        <w:t>EjoSL</w:t>
-      </w:r>
-      <w:proofErr w:type="spellEnd"/>
-      <w:r>
-        <w:rPr>
-          <w:sz w:val="25"/>
-          <w:szCs w:val="25"/>
-        </w:rPr>
-        <w:t xml:space="preserve"> (comparado con períodos anteriores a la puesta en explotación de la solución propuesta).</w:t>
-      </w:r>
-    </w:p>
-    <w:p>
-      <w:pPr>
-        <w:pStyle w:val="Sinespaciado1"/>
-        <w:numPr>
-          <w:ilvl w:val="0"/>
-          <w:numId w:val="38"/>
-        </w:numPr>
-        <w:spacing w:after="240" w:line="264" w:lineRule="auto"/>
+        <w:jc w:val="both"/>
         <w:rPr>
           <w:sz w:val="25"/>
           <w:szCs w:val="25"/>
@@ -4506,11 +4802,11 @@
           <w:numId w:val="1"/>
         </w:numPr>
       </w:pPr>
-      <w:bookmarkStart w:id="5" w:name="_Toc525489041"/>
+      <w:bookmarkStart w:id="6" w:name="_Toc526424828"/>
       <w:r>
         <w:t>Requisitos de alto nivel.</w:t>
       </w:r>
-      <w:bookmarkEnd w:id="5"/>
+      <w:bookmarkEnd w:id="6"/>
     </w:p>
     <w:p>
       <w:pPr>
@@ -4547,11 +4843,11 @@
           <w:numId w:val="1"/>
         </w:numPr>
       </w:pPr>
-      <w:bookmarkStart w:id="6" w:name="_Toc525489042"/>
+      <w:bookmarkStart w:id="7" w:name="_Toc526424829"/>
       <w:r>
         <w:t>Descripción de alto nivel del proyecto.</w:t>
       </w:r>
-      <w:bookmarkEnd w:id="6"/>
+      <w:bookmarkEnd w:id="7"/>
     </w:p>
     <w:p>
       <w:pPr>
@@ -4636,15 +4932,7 @@
           <w:sz w:val="25"/>
           <w:szCs w:val="25"/>
         </w:rPr>
-        <w:t xml:space="preserve"> se basa en un sistema de software y configuración de elementos hardware centrado en el ámbito de la hostelería. Más concretamente, este sistema deberá ser capaz de facilitar las tareas de atención al cliente de un local de </w:t>
-      </w:r>
-      <w:r>
-        <w:rPr>
-          <w:sz w:val="25"/>
-          <w:szCs w:val="25"/>
-        </w:rPr>
-        <w:lastRenderedPageBreak/>
-        <w:t>tipo bar/restaurante/cafetería. La petición de comandas se encontrará en gran medida automatizada, así como el pago de las consumiciones. Se pretende reducir el personal necesario en el local y aumentar la productividad del negocio. Más concretamente, las funcionalidades de futuro sistema que se tendrán en cuenta en términos de alcance serán:</w:t>
+        <w:t xml:space="preserve"> se basa en un sistema de software y configuración de elementos hardware centrado en el ámbito de la hostelería. Más concretamente, este sistema deberá ser capaz de facilitar las tareas de atención al cliente de un local de tipo bar/restaurante/cafetería. La petición de comandas se encontrará en gran medida automatizada, así como el pago de las consumiciones. Se pretende reducir el personal necesario en el local y aumentar la productividad del negocio. Más concretamente, las funcionalidades de futuro sistema que se tendrán en cuenta en términos de alcance serán:</w:t>
       </w:r>
     </w:p>
     <w:p>
@@ -4665,6 +4953,7 @@
           <w:sz w:val="25"/>
           <w:szCs w:val="25"/>
         </w:rPr>
+        <w:lastRenderedPageBreak/>
         <w:t xml:space="preserve">La toma de comandas mediante </w:t>
       </w:r>
       <w:proofErr w:type="spellStart"/>
@@ -4681,7 +4970,21 @@
           <w:sz w:val="25"/>
           <w:szCs w:val="25"/>
         </w:rPr>
-        <w:t xml:space="preserve"> NFC por parte del camarero a los clientes.</w:t>
+        <w:t xml:space="preserve"> NFC por parte del camarero </w:t>
+      </w:r>
+      <w:r>
+        <w:rPr>
+          <w:sz w:val="25"/>
+          <w:szCs w:val="25"/>
+        </w:rPr>
+        <w:t>a</w:t>
+      </w:r>
+      <w:r>
+        <w:rPr>
+          <w:sz w:val="25"/>
+          <w:szCs w:val="25"/>
+        </w:rPr>
+        <w:t xml:space="preserve"> los clientes.</w:t>
       </w:r>
     </w:p>
     <w:p>
@@ -4702,7 +5005,86 @@
           <w:sz w:val="25"/>
           <w:szCs w:val="25"/>
         </w:rPr>
-        <w:t>El desbloqueo de las mesas ocupadas por clientes que han abandonado el local por parte de los camareros.</w:t>
+        <w:t>El</w:t>
+      </w:r>
+      <w:r>
+        <w:rPr>
+          <w:sz w:val="25"/>
+          <w:szCs w:val="25"/>
+        </w:rPr>
+        <w:t xml:space="preserve"> bloqueo de mesas al llegar clientes a ellas y</w:t>
+      </w:r>
+      <w:r>
+        <w:rPr>
+          <w:sz w:val="25"/>
+          <w:szCs w:val="25"/>
+        </w:rPr>
+        <w:t xml:space="preserve"> desbloqueo </w:t>
+      </w:r>
+      <w:r>
+        <w:rPr>
+          <w:sz w:val="25"/>
+          <w:szCs w:val="25"/>
+        </w:rPr>
+        <w:t>por parte de los camareros</w:t>
+      </w:r>
+      <w:r>
+        <w:rPr>
+          <w:sz w:val="25"/>
+          <w:szCs w:val="25"/>
+        </w:rPr>
+        <w:t xml:space="preserve"> </w:t>
+      </w:r>
+      <w:r>
+        <w:rPr>
+          <w:sz w:val="25"/>
+          <w:szCs w:val="25"/>
+        </w:rPr>
+        <w:t xml:space="preserve">de </w:t>
+      </w:r>
+      <w:proofErr w:type="gramStart"/>
+      <w:r>
+        <w:rPr>
+          <w:sz w:val="25"/>
+          <w:szCs w:val="25"/>
+        </w:rPr>
+        <w:t xml:space="preserve">las </w:t>
+      </w:r>
+      <w:r>
+        <w:rPr>
+          <w:sz w:val="25"/>
+          <w:szCs w:val="25"/>
+        </w:rPr>
+        <w:t>mismas</w:t>
+      </w:r>
+      <w:proofErr w:type="gramEnd"/>
+      <w:r>
+        <w:rPr>
+          <w:sz w:val="25"/>
+          <w:szCs w:val="25"/>
+        </w:rPr>
+        <w:t xml:space="preserve"> al abandonar </w:t>
+      </w:r>
+      <w:r>
+        <w:rPr>
+          <w:sz w:val="25"/>
+          <w:szCs w:val="25"/>
+        </w:rPr>
+        <w:t>el local</w:t>
+      </w:r>
+      <w:r>
+        <w:rPr>
+          <w:sz w:val="25"/>
+          <w:szCs w:val="25"/>
+        </w:rPr>
+        <w:t xml:space="preserve"> los clientes</w:t>
+      </w:r>
+      <w:r>
+        <w:rPr>
+          <w:sz w:val="25"/>
+          <w:szCs w:val="25"/>
+        </w:rPr>
+        <w:t>.</w:t>
       </w:r>
     </w:p>
     <w:p>
@@ -4760,7 +5142,21 @@
           <w:sz w:val="25"/>
           <w:szCs w:val="25"/>
         </w:rPr>
-        <w:t>El envío de las comandas de forma remota desde la ubicación en sala del camarero hasta cocinas.</w:t>
+        <w:t xml:space="preserve">El envío de las comandas de forma remota desde </w:t>
+      </w:r>
+      <w:r>
+        <w:rPr>
+          <w:sz w:val="25"/>
+          <w:szCs w:val="25"/>
+        </w:rPr>
+        <w:t>a</w:t>
+      </w:r>
+      <w:r>
+        <w:rPr>
+          <w:sz w:val="25"/>
+          <w:szCs w:val="25"/>
+        </w:rPr>
+        <w:t xml:space="preserve"> cocina.</w:t>
       </w:r>
     </w:p>
     <w:p>
@@ -4860,11 +5256,11 @@
         <w:pStyle w:val="Ttulo2"/>
         <w:ind w:firstLine="357"/>
       </w:pPr>
-      <w:bookmarkStart w:id="7" w:name="_Toc525489043"/>
+      <w:bookmarkStart w:id="8" w:name="_Toc526424830"/>
       <w:r>
         <w:t>4.2. Límites de alto nivel del proyecto.</w:t>
       </w:r>
-      <w:bookmarkEnd w:id="7"/>
+      <w:bookmarkEnd w:id="8"/>
     </w:p>
     <w:p>
       <w:pPr>
@@ -4888,7 +5284,7 @@
           <w:sz w:val="25"/>
           <w:szCs w:val="25"/>
         </w:rPr>
-        <w:t xml:space="preserve">tendidas como las exclusiones del proyecto, es decir, todo aquello que se encuentra limítrofe al proyecto y que, por lo tanto, no entrará dentro del alcance </w:t>
+        <w:t xml:space="preserve">tendidas como las exclusiones del proyecto, es decir, todo aquello que no entrará dentro del alcance </w:t>
       </w:r>
       <w:proofErr w:type="gramStart"/>
       <w:r>
@@ -5006,15 +5402,29 @@
           <w:sz w:val="25"/>
           <w:szCs w:val="25"/>
         </w:rPr>
-        <w:lastRenderedPageBreak/>
-        <w:t>Instalación eléctrica en local</w:t>
-      </w:r>
-      <w:r>
-        <w:rPr>
-          <w:sz w:val="25"/>
-          <w:szCs w:val="25"/>
-        </w:rPr>
-        <w:t>: la instalación eléctrica de elementos tecnológicos en el local para soportar todas las funcionalidades de terminal informativo en las mesas, conexiones físicas o inalámbricas entre cocinas y camareros, etc.</w:t>
+        <w:t>Aspectos relativos al</w:t>
+      </w:r>
+      <w:r>
+        <w:rPr>
+          <w:b/>
+          <w:sz w:val="25"/>
+          <w:szCs w:val="25"/>
+        </w:rPr>
+        <w:t xml:space="preserve"> local</w:t>
+      </w:r>
+      <w:r>
+        <w:rPr>
+          <w:sz w:val="25"/>
+          <w:szCs w:val="25"/>
+        </w:rPr>
+        <w:t>: la instalación de elementos tecnológicos en el local para soportar todas las funcionalidades de terminal informativo en las mesas, conexiones físicas o inalámbricas entre cocinas y camareros, etc.</w:t>
+      </w:r>
+      <w:r>
+        <w:rPr>
+          <w:sz w:val="25"/>
+          <w:szCs w:val="25"/>
+        </w:rPr>
+        <w:t>; el diseño de la estética del local.</w:t>
       </w:r>
     </w:p>
     <w:p>
@@ -5037,14 +5447,15 @@
           <w:sz w:val="25"/>
           <w:szCs w:val="25"/>
         </w:rPr>
-        <w:t>Diseño de la estética del local</w:t>
-      </w:r>
-      <w:r>
-        <w:rPr>
-          <w:sz w:val="25"/>
-          <w:szCs w:val="25"/>
-        </w:rPr>
-        <w:t>: creación de una estética de corte tecnológico y futurista para el local que implique todo tipo de elementos estéticos.</w:t>
+        <w:lastRenderedPageBreak/>
+        <w:t xml:space="preserve">Puesta a disposición de los clientes las aplicaciones: </w:t>
+      </w:r>
+      <w:r>
+        <w:rPr>
+          <w:sz w:val="25"/>
+          <w:szCs w:val="25"/>
+        </w:rPr>
+        <w:t>permitir a los futuros usuarios de las aplicaciones desarrolladas en el marco de este proyecto que accedan a ellas y las descarguen; por ejemplo, a través de una tienda oficial.</w:t>
       </w:r>
     </w:p>
     <w:p>
@@ -5067,36 +5478,6 @@
           <w:sz w:val="25"/>
           <w:szCs w:val="25"/>
         </w:rPr>
-        <w:t xml:space="preserve">Puesta a disposición de los clientes las aplicaciones: </w:t>
-      </w:r>
-      <w:r>
-        <w:rPr>
-          <w:sz w:val="25"/>
-          <w:szCs w:val="25"/>
-        </w:rPr>
-        <w:t>permitir a los futuros usuarios de las aplicaciones desarrolladas en el marco de este proyecto que accedan a ellas y las descarguen; por ejemplo, a través de una tienda oficial.</w:t>
-      </w:r>
-    </w:p>
-    <w:p>
-      <w:pPr>
-        <w:pStyle w:val="Sinespaciado1"/>
-        <w:numPr>
-          <w:ilvl w:val="0"/>
-          <w:numId w:val="39"/>
-        </w:numPr>
-        <w:spacing w:after="240" w:line="264" w:lineRule="auto"/>
-        <w:rPr>
-          <w:b/>
-          <w:sz w:val="25"/>
-          <w:szCs w:val="25"/>
-        </w:rPr>
-      </w:pPr>
-      <w:r>
-        <w:rPr>
-          <w:b/>
-          <w:sz w:val="25"/>
-          <w:szCs w:val="25"/>
-        </w:rPr>
         <w:t>Obtención de las especificaciones para comunicación con proveedores:</w:t>
       </w:r>
       <w:r>
@@ -5121,7 +5502,7 @@
         <w:pStyle w:val="Ttulo2"/>
         <w:ind w:firstLine="357"/>
       </w:pPr>
-      <w:bookmarkStart w:id="8" w:name="_Toc525489044"/>
+      <w:bookmarkStart w:id="9" w:name="_Toc526424831"/>
       <w:r>
         <w:t xml:space="preserve">4.3. </w:t>
       </w:r>
@@ -5133,7 +5514,7 @@
       <w:r>
         <w:t xml:space="preserve"> de alto nivel del proyecto.</w:t>
       </w:r>
-      <w:bookmarkEnd w:id="8"/>
+      <w:bookmarkEnd w:id="9"/>
     </w:p>
     <w:p>
       <w:pPr>
@@ -5608,11 +5989,11 @@
           <w:numId w:val="1"/>
         </w:numPr>
       </w:pPr>
-      <w:bookmarkStart w:id="9" w:name="_Toc525489045"/>
+      <w:bookmarkStart w:id="10" w:name="_Toc526424832"/>
       <w:r>
         <w:t>Riesgo general del proyecto.</w:t>
       </w:r>
-      <w:bookmarkEnd w:id="9"/>
+      <w:bookmarkEnd w:id="10"/>
     </w:p>
     <w:p>
       <w:pPr>
@@ -5629,15 +6010,7 @@
           <w:sz w:val="25"/>
           <w:szCs w:val="25"/>
         </w:rPr>
-        <w:t xml:space="preserve">Seguidamente se enumerarán de forma muy breve los principales riesgos que aquejan al actual proyecto y que podrían provocar la no terminación exitosa del mismo o, como mínimo, la no consecución de alguno de los objetivos parciales del mismo. Para </w:t>
-      </w:r>
-      <w:r>
-        <w:rPr>
-          <w:sz w:val="25"/>
-          <w:szCs w:val="25"/>
-        </w:rPr>
-        <w:lastRenderedPageBreak/>
-        <w:t>un mayor nivel de detalle en el análisis de los mencionados riesgos, deberá acudirse al documento de análisis y gestión de riesgos. Los riesgos serán los siguientes:</w:t>
+        <w:t>Seguidamente se enumerarán de forma muy breve los principales riesgos que aquejan al actual proyecto y que podrían provocar la no terminación exitosa del mismo o, como mínimo, la no consecución de alguno de los objetivos parciales del mismo. Para un mayor nivel de detalle en el análisis de los mencionados riesgos, deberá acudirse al documento de análisis y gestión de riesgos. Los riesgos serán los siguientes:</w:t>
       </w:r>
     </w:p>
     <w:p>
@@ -5704,6 +6077,7 @@
           <w:sz w:val="25"/>
           <w:szCs w:val="25"/>
         </w:rPr>
+        <w:lastRenderedPageBreak/>
         <w:t xml:space="preserve">Aumento muy elevado de otras empresas con estética y propuestas similares que provocan una menor </w:t>
       </w:r>
       <w:proofErr w:type="spellStart"/>
@@ -5737,184 +6111,84 @@
           <w:sz w:val="25"/>
           <w:szCs w:val="25"/>
         </w:rPr>
-        <w:t>Demasiada cantidad de información arrojada por lo análisis y estadísticas para ser utilizada en tareas de planificación de la estrategia.</w:t>
+        <w:t xml:space="preserve">Dificultad de utilización de las nuevas tecnologías implementadas y falta de usabilidad para </w:t>
+      </w:r>
+      <w:r>
+        <w:rPr>
+          <w:sz w:val="25"/>
+          <w:szCs w:val="25"/>
+        </w:rPr>
+        <w:t xml:space="preserve">los usuarios de </w:t>
+      </w:r>
+      <w:proofErr w:type="gramStart"/>
+      <w:r>
+        <w:rPr>
+          <w:sz w:val="25"/>
+          <w:szCs w:val="25"/>
+        </w:rPr>
+        <w:t>las mismas</w:t>
+      </w:r>
+      <w:proofErr w:type="gramEnd"/>
+      <w:r>
+        <w:rPr>
+          <w:sz w:val="25"/>
+          <w:szCs w:val="25"/>
+        </w:rPr>
+        <w:t>.</w:t>
       </w:r>
     </w:p>
     <w:p>
       <w:pPr>
-        <w:pStyle w:val="Sinespaciado1"/>
+        <w:pStyle w:val="Prrafodelista"/>
         <w:numPr>
           <w:ilvl w:val="0"/>
           <w:numId w:val="41"/>
         </w:numPr>
-        <w:spacing w:after="240" w:line="264" w:lineRule="auto"/>
-        <w:rPr>
-          <w:sz w:val="25"/>
-          <w:szCs w:val="25"/>
-        </w:rPr>
-      </w:pPr>
-      <w:r>
-        <w:rPr>
-          <w:sz w:val="25"/>
-          <w:szCs w:val="25"/>
-        </w:rPr>
-        <w:t xml:space="preserve">Dificultad de utilización de las nuevas tecnologías implementadas y falta de usabilidad </w:t>
-      </w:r>
-      <w:proofErr w:type="gramStart"/>
-      <w:r>
-        <w:rPr>
-          <w:sz w:val="25"/>
-          <w:szCs w:val="25"/>
-        </w:rPr>
-        <w:t>en relación a</w:t>
-      </w:r>
-      <w:proofErr w:type="gramEnd"/>
-      <w:r>
-        <w:rPr>
-          <w:sz w:val="25"/>
-          <w:szCs w:val="25"/>
-        </w:rPr>
-        <w:t xml:space="preserve"> los trabajadores que las van a emplear.</w:t>
-      </w:r>
+        <w:jc w:val="both"/>
+        <w:rPr>
+          <w:sz w:val="25"/>
+          <w:szCs w:val="25"/>
+        </w:rPr>
+      </w:pPr>
+      <w:bookmarkStart w:id="11" w:name="_Hlk526424524"/>
+      <w:r>
+        <w:rPr>
+          <w:sz w:val="25"/>
+          <w:szCs w:val="25"/>
+        </w:rPr>
+        <w:t>Subestimación del tamaño del sistema a desarrollar.</w:t>
+      </w:r>
+      <w:r>
+        <w:rPr>
+          <w:sz w:val="25"/>
+          <w:szCs w:val="25"/>
+        </w:rPr>
+        <w:t xml:space="preserve"> Mala planificación o estimación de costes, al tratarse de un proyecto novedoso para la empresa.</w:t>
+      </w:r>
+      <w:bookmarkEnd w:id="11"/>
     </w:p>
     <w:p>
       <w:pPr>
-        <w:pStyle w:val="Sinespaciado1"/>
-        <w:numPr>
-          <w:ilvl w:val="0"/>
-          <w:numId w:val="41"/>
-        </w:numPr>
-        <w:spacing w:after="240" w:line="264" w:lineRule="auto"/>
-        <w:rPr>
-          <w:sz w:val="25"/>
-          <w:szCs w:val="25"/>
-        </w:rPr>
-      </w:pPr>
-      <w:r>
-        <w:rPr>
-          <w:sz w:val="25"/>
-          <w:szCs w:val="25"/>
-        </w:rPr>
-        <w:t xml:space="preserve">Incurrir en una solución de software demasiado generalista. Esto es, que se oriente excesivamente a un local de hostelería cualquier y no al de </w:t>
-      </w:r>
-      <w:proofErr w:type="spellStart"/>
-      <w:r>
-        <w:rPr>
-          <w:sz w:val="25"/>
-          <w:szCs w:val="25"/>
-        </w:rPr>
-        <w:t>EjoSL</w:t>
-      </w:r>
-      <w:proofErr w:type="spellEnd"/>
-      <w:r>
-        <w:rPr>
-          <w:sz w:val="25"/>
-          <w:szCs w:val="25"/>
-        </w:rPr>
-        <w:t xml:space="preserve"> concreto que se pretende construir.</w:t>
-      </w:r>
+        <w:pStyle w:val="Prrafodelista"/>
+        <w:ind w:left="1077"/>
+        <w:jc w:val="both"/>
+        <w:rPr>
+          <w:sz w:val="25"/>
+          <w:szCs w:val="25"/>
+        </w:rPr>
+      </w:pPr>
     </w:p>
     <w:p>
       <w:pPr>
-        <w:pStyle w:val="Sinespaciado1"/>
-        <w:numPr>
-          <w:ilvl w:val="0"/>
-          <w:numId w:val="41"/>
-        </w:numPr>
-        <w:spacing w:after="240" w:line="264" w:lineRule="auto"/>
-        <w:rPr>
-          <w:sz w:val="25"/>
-          <w:szCs w:val="25"/>
-        </w:rPr>
-      </w:pPr>
-      <w:r>
-        <w:rPr>
-          <w:sz w:val="25"/>
-          <w:szCs w:val="25"/>
-        </w:rPr>
-        <w:t>Módulos de software propietarios adquiridos con un servicio técnico deficiente o inclusivo inexistente (por ejemplo, por quiebra de la empresa que los desarrolló).</w:t>
-      </w:r>
+        <w:pStyle w:val="Prrafodelista"/>
+        <w:ind w:left="1077"/>
+        <w:jc w:val="both"/>
+        <w:rPr>
+          <w:sz w:val="25"/>
+          <w:szCs w:val="25"/>
+        </w:rPr>
+      </w:pPr>
     </w:p>
-    <w:p>
-      <w:pPr>
-        <w:pStyle w:val="Sinespaciado1"/>
-        <w:numPr>
-          <w:ilvl w:val="0"/>
-          <w:numId w:val="41"/>
-        </w:numPr>
-        <w:spacing w:after="240" w:line="264" w:lineRule="auto"/>
-        <w:rPr>
-          <w:sz w:val="25"/>
-          <w:szCs w:val="25"/>
-        </w:rPr>
-      </w:pPr>
-      <w:r>
-        <w:rPr>
-          <w:sz w:val="25"/>
-          <w:szCs w:val="25"/>
-        </w:rPr>
-        <w:t>Poca usabilidad de las interfaces de usuarios destinadas a interacción con los trabajadores de cocinas y sala. Estos deben tener una idea rápida y facilidad de uso de la herramienta para ser productivos.</w:t>
-      </w:r>
-    </w:p>
-    <w:p>
-      <w:pPr>
-        <w:pStyle w:val="Sinespaciado1"/>
-        <w:numPr>
-          <w:ilvl w:val="0"/>
-          <w:numId w:val="41"/>
-        </w:numPr>
-        <w:spacing w:after="240" w:line="264" w:lineRule="auto"/>
-        <w:rPr>
-          <w:sz w:val="25"/>
-          <w:szCs w:val="25"/>
-        </w:rPr>
-      </w:pPr>
-      <w:r>
-        <w:rPr>
-          <w:sz w:val="25"/>
-          <w:szCs w:val="25"/>
-        </w:rPr>
-        <w:t>Mala calendarización y gestión de costes debido al acometimiento de un proyecto novedoso para la empresa.</w:t>
-      </w:r>
-    </w:p>
-    <w:p>
-      <w:pPr>
-        <w:pStyle w:val="Sinespaciado1"/>
-        <w:numPr>
-          <w:ilvl w:val="0"/>
-          <w:numId w:val="41"/>
-        </w:numPr>
-        <w:spacing w:after="240" w:line="264" w:lineRule="auto"/>
-        <w:rPr>
-          <w:sz w:val="25"/>
-          <w:szCs w:val="25"/>
-        </w:rPr>
-      </w:pPr>
-      <w:r>
-        <w:rPr>
-          <w:sz w:val="25"/>
-          <w:szCs w:val="25"/>
-        </w:rPr>
-        <w:t xml:space="preserve">Dificultad de pago para </w:t>
-      </w:r>
-      <w:proofErr w:type="spellStart"/>
-      <w:r>
-        <w:rPr>
-          <w:sz w:val="25"/>
-          <w:szCs w:val="25"/>
-        </w:rPr>
-        <w:t>EjoSL</w:t>
-      </w:r>
-      <w:proofErr w:type="spellEnd"/>
-      <w:r>
-        <w:rPr>
-          <w:sz w:val="25"/>
-          <w:szCs w:val="25"/>
-        </w:rPr>
-        <w:t xml:space="preserve"> debido a ser una empresa recién formada.</w:t>
-      </w:r>
-    </w:p>
-    <w:p/>
     <w:p>
       <w:pPr>
         <w:pStyle w:val="Ttulo1"/>
@@ -5923,11 +6197,11 @@
           <w:numId w:val="1"/>
         </w:numPr>
       </w:pPr>
-      <w:bookmarkStart w:id="10" w:name="_Toc525489046"/>
+      <w:bookmarkStart w:id="12" w:name="_Toc526424833"/>
       <w:r>
         <w:t>Resumen del cronograma de hitos.</w:t>
       </w:r>
-      <w:bookmarkEnd w:id="10"/>
+      <w:bookmarkEnd w:id="12"/>
     </w:p>
     <w:p>
       <w:pPr>
@@ -5996,9 +6270,8 @@
           <w:numId w:val="1"/>
         </w:numPr>
       </w:pPr>
-      <w:bookmarkStart w:id="11" w:name="_Toc525489047"/>
-      <w:r>
-        <w:lastRenderedPageBreak/>
+      <w:bookmarkStart w:id="13" w:name="_Toc526424834"/>
+      <w:r>
         <w:t xml:space="preserve">Recursos financieros </w:t>
       </w:r>
       <w:proofErr w:type="spellStart"/>
@@ -6009,7 +6282,7 @@
       <w:r>
         <w:t>.</w:t>
       </w:r>
-      <w:bookmarkEnd w:id="11"/>
+      <w:bookmarkEnd w:id="13"/>
     </w:p>
     <w:p>
       <w:pPr>
@@ -6061,11 +6334,11 @@
           <w:numId w:val="1"/>
         </w:numPr>
       </w:pPr>
-      <w:bookmarkStart w:id="12" w:name="_Toc525489048"/>
+      <w:bookmarkStart w:id="14" w:name="_Toc526424835"/>
       <w:r>
         <w:t>Lista de interesados clave.</w:t>
       </w:r>
-      <w:bookmarkEnd w:id="12"/>
+      <w:bookmarkEnd w:id="14"/>
     </w:p>
     <w:p>
       <w:pPr>
@@ -6093,9 +6366,11 @@
           <w:numId w:val="1"/>
         </w:numPr>
       </w:pPr>
+      <w:bookmarkStart w:id="15" w:name="_Toc526424836"/>
       <w:r>
         <w:t>Equipo de desarrollo</w:t>
       </w:r>
+      <w:bookmarkEnd w:id="15"/>
     </w:p>
     <w:p>
       <w:pPr>
@@ -6127,6 +6402,7 @@
           <w:ilvl w:val="0"/>
           <w:numId w:val="42"/>
         </w:numPr>
+        <w:jc w:val="both"/>
       </w:pPr>
       <w:r>
         <w:rPr>
@@ -6150,6 +6426,7 @@
           <w:ilvl w:val="0"/>
           <w:numId w:val="42"/>
         </w:numPr>
+        <w:jc w:val="both"/>
       </w:pPr>
       <w:r>
         <w:rPr>
@@ -6196,6 +6473,7 @@
           <w:ilvl w:val="0"/>
           <w:numId w:val="42"/>
         </w:numPr>
+        <w:jc w:val="both"/>
       </w:pPr>
       <w:r>
         <w:rPr>
@@ -6219,8 +6497,9 @@
           <w:ilvl w:val="0"/>
           <w:numId w:val="42"/>
         </w:numPr>
-      </w:pPr>
-      <w:bookmarkStart w:id="13" w:name="_Hlk525496388"/>
+        <w:jc w:val="both"/>
+      </w:pPr>
+      <w:bookmarkStart w:id="16" w:name="_Hlk525496388"/>
       <w:r>
         <w:rPr>
           <w:sz w:val="25"/>
@@ -6228,7 +6507,7 @@
         </w:rPr>
         <w:t xml:space="preserve">CEO de GEI SOFT S.L. </w:t>
       </w:r>
-      <w:bookmarkEnd w:id="13"/>
+      <w:bookmarkEnd w:id="16"/>
       <w:r>
         <w:rPr>
           <w:sz w:val="25"/>
@@ -6236,7 +6515,7 @@
         </w:rPr>
         <w:t>(</w:t>
       </w:r>
-      <w:bookmarkStart w:id="14" w:name="_Hlk525496379"/>
+      <w:bookmarkStart w:id="17" w:name="_Hlk525496379"/>
       <w:r>
         <w:rPr>
           <w:sz w:val="25"/>
@@ -6244,7 +6523,7 @@
         </w:rPr>
         <w:t>José María Ordóñez Gutiérrez</w:t>
       </w:r>
-      <w:bookmarkEnd w:id="14"/>
+      <w:bookmarkEnd w:id="17"/>
       <w:r>
         <w:rPr>
           <w:sz w:val="25"/>
@@ -6260,6 +6539,7 @@
           <w:ilvl w:val="0"/>
           <w:numId w:val="42"/>
         </w:numPr>
+        <w:jc w:val="both"/>
         <w:rPr>
           <w:sz w:val="25"/>
           <w:szCs w:val="25"/>
@@ -6272,7 +6552,7 @@
         </w:rPr>
         <w:t>Analista (</w:t>
       </w:r>
-      <w:bookmarkStart w:id="15" w:name="_Hlk525494874"/>
+      <w:bookmarkStart w:id="18" w:name="_Hlk525494874"/>
       <w:r>
         <w:rPr>
           <w:sz w:val="25"/>
@@ -6280,7 +6560,7 @@
         </w:rPr>
         <w:t>Efrén Arias Jordán</w:t>
       </w:r>
-      <w:bookmarkEnd w:id="15"/>
+      <w:bookmarkEnd w:id="18"/>
       <w:r>
         <w:rPr>
           <w:sz w:val="25"/>
@@ -6296,19 +6576,21 @@
           <w:ilvl w:val="0"/>
           <w:numId w:val="42"/>
         </w:numPr>
-        <w:rPr>
-          <w:sz w:val="25"/>
-          <w:szCs w:val="25"/>
-        </w:rPr>
-      </w:pPr>
-      <w:r>
-        <w:rPr>
-          <w:sz w:val="25"/>
-          <w:szCs w:val="25"/>
-        </w:rPr>
+        <w:jc w:val="both"/>
+        <w:rPr>
+          <w:sz w:val="25"/>
+          <w:szCs w:val="25"/>
+        </w:rPr>
+      </w:pPr>
+      <w:r>
+        <w:rPr>
+          <w:sz w:val="25"/>
+          <w:szCs w:val="25"/>
+        </w:rPr>
+        <w:lastRenderedPageBreak/>
         <w:t>Analista (</w:t>
       </w:r>
-      <w:bookmarkStart w:id="16" w:name="_Hlk525494889"/>
+      <w:bookmarkStart w:id="19" w:name="_Hlk525494889"/>
       <w:r>
         <w:rPr>
           <w:sz w:val="25"/>
@@ -6316,7 +6598,7 @@
         </w:rPr>
         <w:t>José Ángel Taboada González</w:t>
       </w:r>
-      <w:bookmarkEnd w:id="16"/>
+      <w:bookmarkEnd w:id="19"/>
       <w:r>
         <w:rPr>
           <w:sz w:val="25"/>
@@ -6328,6 +6610,7 @@
     <w:p>
       <w:pPr>
         <w:pStyle w:val="Prrafodelista"/>
+        <w:jc w:val="both"/>
         <w:rPr>
           <w:sz w:val="25"/>
           <w:szCs w:val="25"/>
@@ -6341,42 +6624,13 @@
           <w:ilvl w:val="1"/>
           <w:numId w:val="1"/>
         </w:numPr>
-      </w:pPr>
+        <w:jc w:val="both"/>
+      </w:pPr>
+      <w:bookmarkStart w:id="20" w:name="_Toc526424837"/>
       <w:r>
         <w:t>Clientes y usuarios</w:t>
       </w:r>
-    </w:p>
-    <w:p>
-      <w:pPr>
-        <w:pStyle w:val="Prrafodelista"/>
-        <w:numPr>
-          <w:ilvl w:val="0"/>
-          <w:numId w:val="43"/>
-        </w:numPr>
-      </w:pPr>
-      <w:r>
-        <w:rPr>
-          <w:sz w:val="25"/>
-          <w:szCs w:val="25"/>
-        </w:rPr>
-        <w:t xml:space="preserve">CEO de la empresa </w:t>
-      </w:r>
-      <w:proofErr w:type="spellStart"/>
-      <w:r>
-        <w:rPr>
-          <w:sz w:val="25"/>
-          <w:szCs w:val="25"/>
-        </w:rPr>
-        <w:t>EjioSL</w:t>
-      </w:r>
-      <w:proofErr w:type="spellEnd"/>
-      <w:r>
-        <w:rPr>
-          <w:sz w:val="25"/>
-          <w:szCs w:val="25"/>
-        </w:rPr>
-        <w:t xml:space="preserve"> (CEO 1)</w:t>
-      </w:r>
+      <w:bookmarkEnd w:id="20"/>
     </w:p>
     <w:p>
       <w:pPr>
@@ -6392,7 +6646,7 @@
           <w:sz w:val="25"/>
           <w:szCs w:val="25"/>
         </w:rPr>
-        <w:t xml:space="preserve">Responsable del proyecto por parte de la empresa </w:t>
+        <w:t xml:space="preserve">CEO de la empresa </w:t>
       </w:r>
       <w:proofErr w:type="spellStart"/>
       <w:r>
@@ -6400,7 +6654,7 @@
           <w:sz w:val="25"/>
           <w:szCs w:val="25"/>
         </w:rPr>
-        <w:t>EjoSL</w:t>
+        <w:t>EjioSL</w:t>
       </w:r>
       <w:proofErr w:type="spellEnd"/>
       <w:r>
@@ -6408,23 +6662,7 @@
           <w:sz w:val="25"/>
           <w:szCs w:val="25"/>
         </w:rPr>
-        <w:t xml:space="preserve"> (</w:t>
-      </w:r>
-      <w:proofErr w:type="gramStart"/>
-      <w:r>
-        <w:rPr>
-          <w:sz w:val="25"/>
-          <w:szCs w:val="25"/>
-        </w:rPr>
-        <w:t>Responsable</w:t>
-      </w:r>
-      <w:proofErr w:type="gramEnd"/>
-      <w:r>
-        <w:rPr>
-          <w:sz w:val="25"/>
-          <w:szCs w:val="25"/>
-        </w:rPr>
-        <w:t xml:space="preserve"> 1)</w:t>
+        <w:t xml:space="preserve"> (CEO 1)</w:t>
       </w:r>
     </w:p>
     <w:p>
@@ -6434,20 +6672,14 @@
           <w:ilvl w:val="0"/>
           <w:numId w:val="43"/>
         </w:numPr>
-      </w:pPr>
-      <w:r>
-        <w:rPr>
-          <w:sz w:val="25"/>
-          <w:szCs w:val="25"/>
-        </w:rPr>
-        <w:t>T</w:t>
-      </w:r>
-      <w:r>
-        <w:rPr>
-          <w:sz w:val="25"/>
-          <w:szCs w:val="25"/>
-        </w:rPr>
-        <w:t xml:space="preserve">rabajadores de la empresa </w:t>
+        <w:jc w:val="both"/>
+      </w:pPr>
+      <w:r>
+        <w:rPr>
+          <w:sz w:val="25"/>
+          <w:szCs w:val="25"/>
+        </w:rPr>
+        <w:t xml:space="preserve">Responsable del proyecto por parte de la empresa </w:t>
       </w:r>
       <w:proofErr w:type="spellStart"/>
       <w:r>
@@ -6455,7 +6687,7 @@
           <w:sz w:val="25"/>
           <w:szCs w:val="25"/>
         </w:rPr>
-        <w:t>EjoSl</w:t>
+        <w:t>EjoSL</w:t>
       </w:r>
       <w:proofErr w:type="spellEnd"/>
       <w:r>
@@ -6463,14 +6695,23 @@
           <w:sz w:val="25"/>
           <w:szCs w:val="25"/>
         </w:rPr>
-        <w:t>, que usarán el sistema que implementaremos</w:t>
-      </w:r>
-      <w:r>
-        <w:rPr>
-          <w:sz w:val="25"/>
-          <w:szCs w:val="25"/>
-        </w:rPr>
-        <w:t xml:space="preserve"> (Empleados local)</w:t>
+        <w:t xml:space="preserve"> (</w:t>
+      </w:r>
+      <w:proofErr w:type="gramStart"/>
+      <w:r>
+        <w:rPr>
+          <w:sz w:val="25"/>
+          <w:szCs w:val="25"/>
+        </w:rPr>
+        <w:t>Responsable</w:t>
+      </w:r>
+      <w:proofErr w:type="gramEnd"/>
+      <w:r>
+        <w:rPr>
+          <w:sz w:val="25"/>
+          <w:szCs w:val="25"/>
+        </w:rPr>
+        <w:t xml:space="preserve"> 1)</w:t>
       </w:r>
     </w:p>
     <w:p>
@@ -6480,35 +6721,84 @@
           <w:ilvl w:val="0"/>
           <w:numId w:val="43"/>
         </w:numPr>
-        <w:rPr>
-          <w:b/>
-        </w:rPr>
-      </w:pPr>
-      <w:r>
-        <w:rPr>
-          <w:sz w:val="25"/>
-          <w:szCs w:val="25"/>
-        </w:rPr>
-        <w:t>C</w:t>
-      </w:r>
-      <w:r>
-        <w:rPr>
-          <w:sz w:val="25"/>
-          <w:szCs w:val="25"/>
-        </w:rPr>
-        <w:t>lientes del local, que se verán beneficiarán del uso del sistema que implementaremos</w:t>
-      </w:r>
-      <w:r>
-        <w:rPr>
-          <w:sz w:val="25"/>
-          <w:szCs w:val="25"/>
-        </w:rPr>
-        <w:t xml:space="preserve"> (Clientes local</w:t>
+        <w:jc w:val="both"/>
+      </w:pPr>
+      <w:r>
+        <w:rPr>
+          <w:sz w:val="25"/>
+          <w:szCs w:val="25"/>
+        </w:rPr>
+        <w:t>T</w:t>
+      </w:r>
+      <w:r>
+        <w:rPr>
+          <w:sz w:val="25"/>
+          <w:szCs w:val="25"/>
+        </w:rPr>
+        <w:t xml:space="preserve">rabajadores de la empresa </w:t>
+      </w:r>
+      <w:proofErr w:type="spellStart"/>
+      <w:r>
+        <w:rPr>
+          <w:sz w:val="25"/>
+          <w:szCs w:val="25"/>
+        </w:rPr>
+        <w:t>EjoSl</w:t>
+      </w:r>
+      <w:proofErr w:type="spellEnd"/>
+      <w:r>
+        <w:rPr>
+          <w:sz w:val="25"/>
+          <w:szCs w:val="25"/>
+        </w:rPr>
+        <w:t>, que usarán el sistema que implementaremos</w:t>
+      </w:r>
+      <w:r>
+        <w:rPr>
+          <w:sz w:val="25"/>
+          <w:szCs w:val="25"/>
+        </w:rPr>
+        <w:t xml:space="preserve"> (Empleados local)</w:t>
       </w:r>
     </w:p>
     <w:p>
       <w:pPr>
         <w:pStyle w:val="Prrafodelista"/>
+        <w:numPr>
+          <w:ilvl w:val="0"/>
+          <w:numId w:val="43"/>
+        </w:numPr>
+        <w:jc w:val="both"/>
+        <w:rPr>
+          <w:b/>
+        </w:rPr>
+      </w:pPr>
+      <w:r>
+        <w:rPr>
+          <w:sz w:val="25"/>
+          <w:szCs w:val="25"/>
+        </w:rPr>
+        <w:t>C</w:t>
+      </w:r>
+      <w:r>
+        <w:rPr>
+          <w:sz w:val="25"/>
+          <w:szCs w:val="25"/>
+        </w:rPr>
+        <w:t>lientes del local, que se verán beneficiarán del uso del sistema que implementaremos</w:t>
+      </w:r>
+      <w:r>
+        <w:rPr>
+          <w:sz w:val="25"/>
+          <w:szCs w:val="25"/>
+        </w:rPr>
+        <w:t xml:space="preserve"> (Clientes local</w:t>
+      </w:r>
+    </w:p>
+    <w:p>
+      <w:pPr>
+        <w:pStyle w:val="Prrafodelista"/>
+        <w:jc w:val="both"/>
         <w:rPr>
           <w:b/>
         </w:rPr>
@@ -6521,10 +6811,13 @@
           <w:ilvl w:val="1"/>
           <w:numId w:val="1"/>
         </w:numPr>
-      </w:pPr>
+        <w:jc w:val="both"/>
+      </w:pPr>
+      <w:bookmarkStart w:id="21" w:name="_Toc526424838"/>
       <w:r>
         <w:t>Otros</w:t>
       </w:r>
+      <w:bookmarkEnd w:id="21"/>
     </w:p>
     <w:p>
       <w:pPr>
@@ -6533,27 +6826,14 @@
           <w:ilvl w:val="0"/>
           <w:numId w:val="47"/>
         </w:numPr>
-      </w:pPr>
-      <w:r>
-        <w:rPr>
-          <w:sz w:val="25"/>
-          <w:szCs w:val="25"/>
-        </w:rPr>
-        <w:t>E</w:t>
-      </w:r>
-      <w:r>
-        <w:rPr>
-          <w:sz w:val="25"/>
-          <w:szCs w:val="25"/>
-        </w:rPr>
-        <w:t>ncargado de la implementación e instalación de la tecnología NFC y TPV necesaria</w:t>
-      </w:r>
-      <w:r>
-        <w:rPr>
-          <w:sz w:val="25"/>
-          <w:szCs w:val="25"/>
-        </w:rPr>
-        <w:t xml:space="preserve"> (Proveedor 1)</w:t>
+        <w:jc w:val="both"/>
+      </w:pPr>
+      <w:r>
+        <w:rPr>
+          <w:sz w:val="25"/>
+          <w:szCs w:val="25"/>
+        </w:rPr>
+        <w:t>Encargado de la implementación e instalación de la tecnología NFC y TPV necesaria (Proveedor 1)</w:t>
       </w:r>
     </w:p>
     <w:p>
@@ -6563,31 +6843,18 @@
           <w:ilvl w:val="0"/>
           <w:numId w:val="47"/>
         </w:numPr>
-        <w:rPr>
-          <w:sz w:val="25"/>
-          <w:szCs w:val="25"/>
-        </w:rPr>
-      </w:pPr>
-      <w:r>
-        <w:rPr>
-          <w:sz w:val="25"/>
-          <w:szCs w:val="25"/>
-        </w:rPr>
-        <w:t>E</w:t>
-      </w:r>
-      <w:r>
-        <w:rPr>
-          <w:sz w:val="25"/>
-          <w:szCs w:val="25"/>
-        </w:rPr>
-        <w:t>ncargado de instalar en el local todas las pantallas, dispositivos y comunicaciones para el correcto funcionamiento del software</w:t>
-      </w:r>
-      <w:r>
-        <w:rPr>
-          <w:sz w:val="25"/>
-          <w:szCs w:val="25"/>
-        </w:rPr>
-        <w:t xml:space="preserve"> (Proveedor 2)</w:t>
+        <w:jc w:val="both"/>
+        <w:rPr>
+          <w:sz w:val="25"/>
+          <w:szCs w:val="25"/>
+        </w:rPr>
+      </w:pPr>
+      <w:r>
+        <w:rPr>
+          <w:sz w:val="25"/>
+          <w:szCs w:val="25"/>
+        </w:rPr>
+        <w:t>Encargado de instalar en el local todas las pantallas, dispositivos y comunicaciones para el correcto funcionamiento del software (Proveedor 2)</w:t>
       </w:r>
     </w:p>
     <w:p>
@@ -6597,6 +6864,7 @@
           <w:ilvl w:val="0"/>
           <w:numId w:val="44"/>
         </w:numPr>
+        <w:jc w:val="both"/>
         <w:rPr>
           <w:sz w:val="25"/>
           <w:szCs w:val="25"/>
@@ -6622,16 +6890,7 @@
           <w:sz w:val="25"/>
           <w:szCs w:val="25"/>
         </w:rPr>
-        <w:t>Proveedor</w:t>
-      </w:r>
-      <w:bookmarkStart w:id="17" w:name="_GoBack"/>
-      <w:bookmarkEnd w:id="17"/>
-      <w:r>
-        <w:rPr>
-          <w:sz w:val="25"/>
-          <w:szCs w:val="25"/>
-        </w:rPr>
-        <w:t>Hostelería</w:t>
+        <w:t>ProveedorHostelería</w:t>
       </w:r>
       <w:proofErr w:type="spellEnd"/>
       <w:r>
@@ -6649,13 +6908,13 @@
           <w:ilvl w:val="0"/>
           <w:numId w:val="44"/>
         </w:numPr>
-      </w:pPr>
-      <w:r>
-        <w:rPr>
-          <w:sz w:val="25"/>
-          <w:szCs w:val="25"/>
-        </w:rPr>
-        <w:lastRenderedPageBreak/>
+        <w:jc w:val="both"/>
+      </w:pPr>
+      <w:r>
+        <w:rPr>
+          <w:sz w:val="25"/>
+          <w:szCs w:val="25"/>
+        </w:rPr>
         <w:t>Grupo de la organización</w:t>
       </w:r>
       <w:r>
@@ -6694,6 +6953,7 @@
           <w:ilvl w:val="0"/>
           <w:numId w:val="44"/>
         </w:numPr>
+        <w:jc w:val="both"/>
         <w:rPr>
           <w:b/>
         </w:rPr>
@@ -6721,6 +6981,65 @@
       </w:r>
       <w:r>
         <w:rPr>
+          <w:sz w:val="25"/>
+          <w:szCs w:val="25"/>
+        </w:rPr>
+        <w:t>)</w:t>
+      </w:r>
+    </w:p>
+    <w:p>
+      <w:pPr>
+        <w:pStyle w:val="Prrafodelista"/>
+        <w:numPr>
+          <w:ilvl w:val="0"/>
+          <w:numId w:val="44"/>
+        </w:numPr>
+        <w:jc w:val="both"/>
+        <w:rPr>
+          <w:rFonts w:cstheme="minorHAnsi"/>
+          <w:sz w:val="25"/>
+          <w:szCs w:val="25"/>
+        </w:rPr>
+      </w:pPr>
+      <w:r>
+        <w:rPr>
+          <w:rFonts w:cstheme="minorHAnsi"/>
+          <w:sz w:val="25"/>
+          <w:szCs w:val="25"/>
+        </w:rPr>
+        <w:t xml:space="preserve">Desarrolladores de la biblioteca </w:t>
+      </w:r>
+      <w:proofErr w:type="spellStart"/>
+      <w:r>
+        <w:rPr>
+          <w:rFonts w:cstheme="minorHAnsi"/>
+          <w:sz w:val="25"/>
+          <w:szCs w:val="25"/>
+        </w:rPr>
+        <w:t>QRCodeScanner</w:t>
+      </w:r>
+      <w:proofErr w:type="spellEnd"/>
+      <w:r>
+        <w:rPr>
+          <w:rFonts w:cstheme="minorHAnsi"/>
+          <w:sz w:val="25"/>
+          <w:szCs w:val="25"/>
+        </w:rPr>
+        <w:t xml:space="preserve"> (</w:t>
+      </w:r>
+      <w:proofErr w:type="spellStart"/>
+      <w:r>
+        <w:rPr>
+          <w:rFonts w:cstheme="minorHAnsi"/>
+          <w:sz w:val="25"/>
+          <w:szCs w:val="25"/>
+        </w:rPr>
+        <w:t>DevQRCodeScanner</w:t>
+      </w:r>
+      <w:proofErr w:type="spellEnd"/>
+      <w:r>
+        <w:rPr>
+          <w:rFonts w:cstheme="minorHAnsi"/>
           <w:sz w:val="25"/>
           <w:szCs w:val="25"/>
         </w:rPr>
@@ -6743,11 +7062,11 @@
           <w:numId w:val="1"/>
         </w:numPr>
       </w:pPr>
-      <w:bookmarkStart w:id="18" w:name="_Toc525489049"/>
+      <w:bookmarkStart w:id="22" w:name="_Toc526424839"/>
       <w:r>
         <w:t>Requisitos de aprobación del proyecto.</w:t>
       </w:r>
-      <w:bookmarkEnd w:id="18"/>
+      <w:bookmarkEnd w:id="22"/>
     </w:p>
     <w:p>
       <w:pPr>
@@ -6871,14 +7190,37 @@
           <w:sz w:val="25"/>
           <w:szCs w:val="25"/>
         </w:rPr>
-        <w:t xml:space="preserve">Mejora de la imagen de marca y </w:t>
-      </w:r>
-      <w:r>
-        <w:rPr>
-          <w:sz w:val="25"/>
-          <w:szCs w:val="25"/>
-        </w:rPr>
-        <w:t xml:space="preserve">visibilización tecnológica de </w:t>
+        <w:t xml:space="preserve">Mejora de la imagen </w:t>
+      </w:r>
+      <w:r>
+        <w:rPr>
+          <w:sz w:val="25"/>
+          <w:szCs w:val="25"/>
+        </w:rPr>
+        <w:t>corporativa</w:t>
+      </w:r>
+      <w:r>
+        <w:rPr>
+          <w:sz w:val="25"/>
+          <w:szCs w:val="25"/>
+        </w:rPr>
+        <w:t xml:space="preserve"> y </w:t>
+      </w:r>
+      <w:proofErr w:type="spellStart"/>
+      <w:r>
+        <w:rPr>
+          <w:sz w:val="25"/>
+          <w:szCs w:val="25"/>
+        </w:rPr>
+        <w:t>visibilización</w:t>
+      </w:r>
+      <w:proofErr w:type="spellEnd"/>
+      <w:r>
+        <w:rPr>
+          <w:sz w:val="25"/>
+          <w:szCs w:val="25"/>
+        </w:rPr>
+        <w:t xml:space="preserve"> tecnológica de </w:t>
       </w:r>
       <w:proofErr w:type="spellStart"/>
       <w:r>
@@ -6915,6 +7257,7 @@
           <w:sz w:val="25"/>
           <w:szCs w:val="25"/>
         </w:rPr>
+        <w:lastRenderedPageBreak/>
         <w:t>Visto bueno por parte del Asegurador de la Calidad del proyecto.</w:t>
       </w:r>
     </w:p>
@@ -7046,15 +7389,7 @@
           <w:sz w:val="25"/>
           <w:szCs w:val="25"/>
         </w:rPr>
-        <w:t xml:space="preserve">). Su opinión en temas relacionados con la satisfacción en torno al producto y demás aspectos de uso del sistema creado </w:t>
-      </w:r>
-      <w:r>
-        <w:rPr>
-          <w:sz w:val="25"/>
-          <w:szCs w:val="25"/>
-        </w:rPr>
-        <w:lastRenderedPageBreak/>
-        <w:t>repercutirán en gran medida en la aceptación del software y su clasificación como exitoso.</w:t>
+        <w:t>). Su opinión en temas relacionados con la satisfacción en torno al producto y demás aspectos de uso del sistema creado repercutirán en gran medida en la aceptación del software y su clasificación como exitoso.</w:t>
       </w:r>
     </w:p>
     <w:p>
@@ -7084,11 +7419,11 @@
           <w:numId w:val="1"/>
         </w:numPr>
       </w:pPr>
-      <w:bookmarkStart w:id="19" w:name="_Toc525489050"/>
+      <w:bookmarkStart w:id="23" w:name="_Toc526424840"/>
       <w:r>
         <w:t>Criterios de salida del proyecto.</w:t>
       </w:r>
-      <w:bookmarkEnd w:id="19"/>
+      <w:bookmarkEnd w:id="23"/>
     </w:p>
     <w:p>
       <w:pPr>
@@ -7149,21 +7484,26 @@
         </w:rPr>
         <w:t xml:space="preserve">Superación del presupuesto </w:t>
       </w:r>
-      <w:proofErr w:type="spellStart"/>
-      <w:r>
-        <w:rPr>
-          <w:sz w:val="25"/>
-          <w:szCs w:val="25"/>
-        </w:rPr>
-        <w:t>preaprobado</w:t>
-      </w:r>
-      <w:proofErr w:type="spellEnd"/>
-      <w:r>
-        <w:rPr>
-          <w:sz w:val="25"/>
-          <w:szCs w:val="25"/>
-        </w:rPr>
-        <w:t xml:space="preserve"> de 40.000 € más superación del presupuesto adicional de 20.000 €.</w:t>
+      <w:r>
+        <w:rPr>
+          <w:sz w:val="25"/>
+          <w:szCs w:val="25"/>
+        </w:rPr>
+        <w:t>acordado</w:t>
+      </w:r>
+      <w:r>
+        <w:rPr>
+          <w:sz w:val="25"/>
+          <w:szCs w:val="25"/>
+        </w:rPr>
+        <w:t xml:space="preserve"> de 40.000 € </w:t>
+      </w:r>
+      <w:r>
+        <w:rPr>
+          <w:sz w:val="25"/>
+          <w:szCs w:val="25"/>
+        </w:rPr>
+        <w:t>si no se logra justificar la necesidad de los 20.000€ adicionales. Si se logra justificar, superación de los 60.000€ de presupuesto.</w:t>
       </w:r>
     </w:p>
     <w:p>
@@ -7212,6 +7552,7 @@
           <w:sz w:val="25"/>
           <w:szCs w:val="25"/>
         </w:rPr>
+        <w:lastRenderedPageBreak/>
         <w:t>Análisis de alternativas fallido en su misión de encontrar alguna que se adapte a las necesidades del cliente.</w:t>
       </w:r>
     </w:p>
@@ -7386,7 +7727,6 @@
           <w:sz w:val="25"/>
           <w:szCs w:val="25"/>
         </w:rPr>
-        <w:lastRenderedPageBreak/>
         <w:t xml:space="preserve">Imposibilidad de obtener de los proveedores de </w:t>
       </w:r>
       <w:proofErr w:type="spellStart"/>
@@ -7415,11 +7755,11 @@
           <w:numId w:val="1"/>
         </w:numPr>
       </w:pPr>
-      <w:bookmarkStart w:id="20" w:name="_Toc525489051"/>
+      <w:bookmarkStart w:id="24" w:name="_Toc526424841"/>
       <w:r>
         <w:t>Descripción del patrocinador.</w:t>
       </w:r>
-      <w:bookmarkEnd w:id="20"/>
+      <w:bookmarkEnd w:id="24"/>
     </w:p>
     <w:p>
       <w:pPr>
@@ -7600,11 +7940,12 @@
           <w:numId w:val="1"/>
         </w:numPr>
       </w:pPr>
-      <w:bookmarkStart w:id="21" w:name="_Toc525489052"/>
-      <w:r>
+      <w:bookmarkStart w:id="25" w:name="_Toc526424842"/>
+      <w:r>
+        <w:lastRenderedPageBreak/>
         <w:t>Descripción del director de proyecto asignado.</w:t>
       </w:r>
-      <w:bookmarkEnd w:id="21"/>
+      <w:bookmarkEnd w:id="25"/>
     </w:p>
     <w:p>
       <w:pPr>
@@ -7698,12 +8039,11 @@
           <w:numId w:val="1"/>
         </w:numPr>
       </w:pPr>
-      <w:bookmarkStart w:id="22" w:name="_Toc525489053"/>
-      <w:r>
-        <w:lastRenderedPageBreak/>
+      <w:bookmarkStart w:id="26" w:name="_Toc526424843"/>
+      <w:r>
         <w:t>Autorización formal del proyecto.</w:t>
       </w:r>
-      <w:bookmarkEnd w:id="22"/>
+      <w:bookmarkEnd w:id="26"/>
     </w:p>
     <w:p>
       <w:pPr>
@@ -10180,7 +10520,7 @@
   <w:abstractNum w:abstractNumId="18" w15:restartNumberingAfterBreak="0">
     <w:nsid w:val="31AB3616"/>
     <w:multiLevelType w:val="hybridMultilevel"/>
-    <w:tmpl w:val="72D84DC2"/>
+    <w:tmpl w:val="8F984EC0"/>
     <w:lvl w:ilvl="0" w:tplc="0C0A0001">
       <w:start w:val="1"/>
       <w:numFmt w:val="bullet"/>
@@ -15356,7 +15696,7 @@
 </file>
 
 <file path=customXml/itemProps2.xml><?xml version="1.0" encoding="utf-8"?>
-<ds:datastoreItem xmlns:ds="http://schemas.openxmlformats.org/officeDocument/2006/customXml" ds:itemID="{C3C7EBE6-4519-44A5-AF4B-7871B4865DF0}">
+<ds:datastoreItem xmlns:ds="http://schemas.openxmlformats.org/officeDocument/2006/customXml" ds:itemID="{3B559DB7-5895-4492-90CE-738B507A3958}">
   <ds:schemaRefs>
     <ds:schemaRef ds:uri="http://schemas.openxmlformats.org/officeDocument/2006/bibliography"/>
   </ds:schemaRefs>

</xml_diff>